<commit_message>
Completed the database structure in the report.
</commit_message>
<xml_diff>
--- a/s5138647_JakeAttard_ReportDocument.docx
+++ b/s5138647_JakeAttard_ReportDocument.docx
@@ -164,13 +164,8 @@
     </w:sdt>
     <w:p>
       <w:r>
-        <w:t xml:space="preserve">A 100 to </w:t>
+        <w:t>A 100 to 150 word</w:t>
       </w:r>
-      <w:proofErr w:type="gramStart"/>
-      <w:r>
-        <w:t>150 word</w:t>
-      </w:r>
-      <w:proofErr w:type="gramEnd"/>
       <w:r>
         <w:t xml:space="preserve"> executive</w:t>
       </w:r>
@@ -215,73 +210,17 @@
     </w:sdt>
     <w:p>
       <w:r>
-        <w:t xml:space="preserve">The purpose of this report is to </w:t>
-      </w:r>
-      <w:proofErr w:type="spellStart"/>
-      <w:r>
-        <w:t>analyse</w:t>
-      </w:r>
-      <w:proofErr w:type="spellEnd"/>
-      <w:r>
-        <w:t xml:space="preserve"> food inspections and health violations by using the data provided in the two excel documents inspections and violations. This information is then put into a </w:t>
-      </w:r>
-      <w:proofErr w:type="spellStart"/>
-      <w:r>
-        <w:t>sqlite</w:t>
-      </w:r>
-      <w:proofErr w:type="spellEnd"/>
-      <w:r>
-        <w:t xml:space="preserve"> database which is used to create Python programs which </w:t>
-      </w:r>
-      <w:proofErr w:type="spellStart"/>
-      <w:r>
-        <w:t>analyse</w:t>
-      </w:r>
-      <w:proofErr w:type="spellEnd"/>
-      <w:r>
-        <w:t xml:space="preserve"> and highlight key data as specified. </w:t>
+        <w:t xml:space="preserve">The purpose of this report is to analyse food inspections and health violations by using the data provided in the two excel documents inspections and violations. This information is then put into a sqlite database which is used to create Python programs which analyse and highlight key data as specified. </w:t>
       </w:r>
     </w:p>
     <w:p>
       <w:r>
-        <w:t xml:space="preserve">Task 1 required to create a new Python program called createddb_food.py. The main purpose of this file was to create a </w:t>
-      </w:r>
-      <w:proofErr w:type="spellStart"/>
-      <w:r>
-        <w:t>sqlite</w:t>
-      </w:r>
-      <w:proofErr w:type="spellEnd"/>
-      <w:r>
-        <w:t xml:space="preserve"> database called ‘</w:t>
-      </w:r>
-      <w:proofErr w:type="spellStart"/>
-      <w:r>
-        <w:t>database.db</w:t>
-      </w:r>
-      <w:proofErr w:type="spellEnd"/>
-      <w:r>
-        <w:t>’ which imports all the information from the insepctions.xlsx and violations.xlsx. All the column names from the excel files were used as the column name for the database. Within the database there was two tables created called inspections and violations.</w:t>
+        <w:t>Task 1 required to create a new Python program called createddb_food.py. The main purpose of this file was to create a sqlite database called ‘database.db’ which imports all the information from the insepctions.xlsx and violations.xlsx. All the column names from the excel files were used as the column name for the database. Within the database there was two tables created called inspections and violations.</w:t>
       </w:r>
     </w:p>
     <w:p>
       <w:r>
-        <w:t>Task 2 required to create a new Python program called sql_food.py. This Python program lists all the distinctive businesses which have at least one violation. The businesses name is then listed alphabetically in the console with the count of the violations for each individual business. This data is then saved into the ‘</w:t>
-      </w:r>
-      <w:proofErr w:type="spellStart"/>
-      <w:r>
-        <w:t>database.db</w:t>
-      </w:r>
-      <w:proofErr w:type="spellEnd"/>
-      <w:r>
-        <w:t xml:space="preserve">’ in a new table called </w:t>
-      </w:r>
-      <w:proofErr w:type="spellStart"/>
-      <w:r>
-        <w:t>previous_violations</w:t>
-      </w:r>
-      <w:proofErr w:type="spellEnd"/>
-      <w:r>
-        <w:t>. The table includes the columns of the business name, address, zip code and city.</w:t>
+        <w:t>Task 2 required to create a new Python program called sql_food.py. This Python program lists all the distinctive businesses which have at least one violation. The businesses name is then listed alphabetically in the console with the count of the violations for each individual business. This data is then saved into the ‘database.db’ in a new table called previous_violations. The table includes the columns of the business name, address, zip code and city.</w:t>
       </w:r>
     </w:p>
     <w:p>
@@ -298,15 +237,7 @@
       </w:r>
       <w:r>
         <w:lastRenderedPageBreak/>
-        <w:t xml:space="preserve">per </w:t>
-      </w:r>
-      <w:proofErr w:type="gramStart"/>
-      <w:r>
-        <w:t>month,  postcode</w:t>
-      </w:r>
-      <w:proofErr w:type="gramEnd"/>
-      <w:r>
-        <w:t xml:space="preserve"> with the lowest total of violations and the average number of violations per month for all of California. The second graph includes the average number of violations per month for all of McDonalds compared with Burger Kings.</w:t>
+        <w:t>per month,  postcode with the lowest total of violations and the average number of violations per month for all of California. The second graph includes the average number of violations per month for all of McDonalds compared with Burger Kings.</w:t>
       </w:r>
     </w:p>
     <w:p>
@@ -325,10 +256,78 @@
     </w:p>
     <w:p>
       <w:r>
-        <w:t>A description of the schema of your database (table names, attribute types)</w:t>
+        <w:t xml:space="preserve">Three database tables were created which included inspections, violations and previous_violations. </w:t>
+      </w:r>
+      <w:r>
+        <w:t xml:space="preserve">Here below is the sql query commands for creating the three databases. </w:t>
       </w:r>
     </w:p>
-    <w:p/>
+    <w:p>
+      <w:r>
+        <w:t>CREATE TABLE inspections (</w:t>
+      </w:r>
+    </w:p>
+    <w:p>
+      <w:r>
+        <w:t xml:space="preserve">activity_date date, employee_id varchar(12), facility_address varchar(120), facility_city varchar(60), facility_id varchar(12), facility_name varchar(12), facility_state varchar(2), facility_zip varchar(10), grade text, owner_id varchar(12), owner_name varchar(100), pe_description text, program_element_pe integer(4), program_name varchar(100), program_status text, record_id varchar(12), score integer(3), serial_number varchar(15), </w:t>
+      </w:r>
+      <w:r>
+        <w:t>service_code integer(5)</w:t>
+      </w:r>
+    </w:p>
+    <w:p>
+      <w:r>
+        <w:t>);</w:t>
+      </w:r>
+    </w:p>
+    <w:p>
+      <w:r>
+        <w:t>CREATE TABLE violations {</w:t>
+      </w:r>
+    </w:p>
+    <w:p>
+      <w:r>
+        <w:t>points integer(2), serial_number varchar(15), violation_code varchar(5), violation_description text, violation_status text</w:t>
+      </w:r>
+    </w:p>
+    <w:p>
+      <w:r>
+        <w:t>};</w:t>
+      </w:r>
+    </w:p>
+    <w:p>
+      <w:r>
+        <w:t>CREATE TABLE previous_violations {</w:t>
+      </w:r>
+    </w:p>
+    <w:p>
+      <w:r>
+        <w:t>name varchar(100), address varchar(120), zipCode varchar(10), city varchar(60)</w:t>
+      </w:r>
+    </w:p>
+    <w:p>
+      <w:pPr>
+        <w:rPr>
+          <w:rStyle w:val="Heading1Char"/>
+          <w:rFonts w:asciiTheme="minorHAnsi" w:eastAsiaTheme="minorEastAsia" w:hAnsiTheme="minorHAnsi" w:cstheme="minorBidi"/>
+          <w:b w:val="0"/>
+          <w:color w:val="auto"/>
+          <w:sz w:val="22"/>
+          <w:szCs w:val="22"/>
+        </w:rPr>
+      </w:pPr>
+      <w:r>
+        <w:t>};</w:t>
+      </w:r>
+    </w:p>
+    <w:p>
+      <w:r>
+        <w:lastRenderedPageBreak/>
+        <w:t>A UML diagram demonstrating the structure of each table in the database has been provided.</w:t>
+      </w:r>
+      <w:bookmarkStart w:id="0" w:name="_GoBack"/>
+      <w:bookmarkEnd w:id="0"/>
+    </w:p>
     <w:p>
       <w:pPr>
         <w:pStyle w:val="Heading1"/>
@@ -337,6 +336,36 @@
           <w:b/>
         </w:rPr>
       </w:pPr>
+      <w:r>
+        <w:rPr>
+          <w:rStyle w:val="Heading1Char"/>
+          <w:b/>
+        </w:rPr>
+        <w:pict w14:anchorId="5093272F">
+          <v:shapetype id="_x0000_t75" coordsize="21600,21600" o:spt="75" o:preferrelative="t" path="m@4@5l@4@11@9@11@9@5xe" filled="f" stroked="f">
+            <v:stroke joinstyle="miter"/>
+            <v:formulas>
+              <v:f eqn="if lineDrawn pixelLineWidth 0"/>
+              <v:f eqn="sum @0 1 0"/>
+              <v:f eqn="sum 0 0 @1"/>
+              <v:f eqn="prod @2 1 2"/>
+              <v:f eqn="prod @3 21600 pixelWidth"/>
+              <v:f eqn="prod @3 21600 pixelHeight"/>
+              <v:f eqn="sum @0 0 1"/>
+              <v:f eqn="prod @6 1 2"/>
+              <v:f eqn="prod @7 21600 pixelWidth"/>
+              <v:f eqn="sum @8 21600 0"/>
+              <v:f eqn="prod @7 21600 pixelHeight"/>
+              <v:f eqn="sum @10 21600 0"/>
+            </v:formulas>
+            <v:path o:extrusionok="f" gradientshapeok="t" o:connecttype="rect"/>
+            <o:lock v:ext="edit" aspectratio="t"/>
+          </v:shapetype>
+          <v:shape id="_x0000_i1025" type="#_x0000_t75" style="width:468pt;height:378.4pt">
+            <v:imagedata r:id="rId8" o:title="2810ICTDatabaseSchema"/>
+          </v:shape>
+        </w:pict>
+      </w:r>
     </w:p>
     <w:p>
       <w:pPr>
@@ -366,47 +395,13 @@
       </w:r>
     </w:p>
     <w:p>
-      <w:bookmarkStart w:id="0" w:name="_GoBack"/>
-      <w:bookmarkEnd w:id="0"/>
       <w:r>
-        <w:t xml:space="preserve">The excel workbook </w:t>
-      </w:r>
-      <w:proofErr w:type="spellStart"/>
-      <w:r>
-        <w:t>ViolationTypes</w:t>
-      </w:r>
-      <w:proofErr w:type="spellEnd"/>
-      <w:r>
-        <w:t xml:space="preserve"> shows the number of each type of violations based on the violation code. This data was taken from the database ‘</w:t>
-      </w:r>
-      <w:proofErr w:type="spellStart"/>
-      <w:r>
-        <w:t>database.db</w:t>
-      </w:r>
-      <w:proofErr w:type="spellEnd"/>
-      <w:r>
-        <w:t>’ by querying the above requirement. The data was then displayed in excel to help with the readability when conducting an analysis of the information.</w:t>
+        <w:t>The excel workbook ViolationTypes shows the number of each type of violations based on the violation code. This data was taken from the database ‘database.db’ by querying the above requirement. The data was then displayed in excel to help with the readability when conducting an analysis of the information.</w:t>
       </w:r>
     </w:p>
     <w:p>
       <w:r>
-        <w:t xml:space="preserve">The total count of the number of violations was a staggering 906,014. Two code violations had a high amount of violations compared to the other codes. This included code F033 with 100,083 violations and F044 with 102,012 violations. Code violation F033 is a nonfood-contact surfaces, clean and in good repair while F044 is floors, walls and ceilings properly built, maintained in good repair and clean. From </w:t>
-      </w:r>
-      <w:proofErr w:type="spellStart"/>
-      <w:r>
-        <w:t>analysing</w:t>
-      </w:r>
-      <w:proofErr w:type="spellEnd"/>
-      <w:r>
-        <w:t xml:space="preserve"> the </w:t>
-      </w:r>
-      <w:proofErr w:type="gramStart"/>
-      <w:r>
-        <w:t>data</w:t>
-      </w:r>
-      <w:proofErr w:type="gramEnd"/>
-      <w:r>
-        <w:t xml:space="preserve"> it can be seen that no code violations have zero violations however fifteen codes have only one violation.</w:t>
+        <w:t>The total count of the number of violations was a staggering 906,014. Two code violations had a high amount of violations compared to the other codes. This included code F033 with 100,083 violations and F044 with 102,012 violations. Code violation F033 is a nonfood-contact surfaces, clean and in good repair while F044 is floors, walls and ceilings properly built, maintained in good repair and clean. From analysing the data it can be seen that no code violations have zero violations however fifteen codes have only one violation.</w:t>
       </w:r>
     </w:p>
     <w:tbl>
@@ -1569,25 +1564,7 @@
                 <w:color w:val="000000"/>
                 <w:lang w:val="en-AU" w:eastAsia="en-AU"/>
               </w:rPr>
-              <w:t xml:space="preserve"># 12. Returned and </w:t>
-            </w:r>
-            <w:proofErr w:type="spellStart"/>
-            <w:r>
-              <w:rPr>
-                <w:rFonts w:ascii="Calibri" w:eastAsia="Times New Roman" w:hAnsi="Calibri" w:cs="Calibri"/>
-                <w:color w:val="000000"/>
-                <w:lang w:val="en-AU" w:eastAsia="en-AU"/>
-              </w:rPr>
-              <w:t>reservice</w:t>
-            </w:r>
-            <w:proofErr w:type="spellEnd"/>
-            <w:r>
-              <w:rPr>
-                <w:rFonts w:ascii="Calibri" w:eastAsia="Times New Roman" w:hAnsi="Calibri" w:cs="Calibri"/>
-                <w:color w:val="000000"/>
-                <w:lang w:val="en-AU" w:eastAsia="en-AU"/>
-              </w:rPr>
-              <w:t xml:space="preserve"> food</w:t>
+              <w:t># 12. Returned and reservice food</w:t>
             </w:r>
           </w:p>
         </w:tc>
@@ -3268,25 +3245,7 @@
                 <w:color w:val="000000"/>
                 <w:lang w:val="en-AU" w:eastAsia="en-AU"/>
               </w:rPr>
-              <w:t xml:space="preserve"># 32. Food properly </w:t>
-            </w:r>
-            <w:proofErr w:type="spellStart"/>
-            <w:r>
-              <w:rPr>
-                <w:rFonts w:ascii="Calibri" w:eastAsia="Times New Roman" w:hAnsi="Calibri" w:cs="Calibri"/>
-                <w:color w:val="000000"/>
-                <w:lang w:val="en-AU" w:eastAsia="en-AU"/>
-              </w:rPr>
-              <w:t>labeled</w:t>
-            </w:r>
-            <w:proofErr w:type="spellEnd"/>
-            <w:r>
-              <w:rPr>
-                <w:rFonts w:ascii="Calibri" w:eastAsia="Times New Roman" w:hAnsi="Calibri" w:cs="Calibri"/>
-                <w:color w:val="000000"/>
-                <w:lang w:val="en-AU" w:eastAsia="en-AU"/>
-              </w:rPr>
-              <w:t xml:space="preserve"> &amp; honestly presented</w:t>
+              <w:t># 32. Food properly labeled &amp; honestly presented</w:t>
             </w:r>
           </w:p>
         </w:tc>
@@ -3370,25 +3329,7 @@
                 <w:color w:val="000000"/>
                 <w:lang w:val="en-AU" w:eastAsia="en-AU"/>
               </w:rPr>
-              <w:t xml:space="preserve"># 33. </w:t>
-            </w:r>
-            <w:proofErr w:type="spellStart"/>
-            <w:r>
-              <w:rPr>
-                <w:rFonts w:ascii="Calibri" w:eastAsia="Times New Roman" w:hAnsi="Calibri" w:cs="Calibri"/>
-                <w:color w:val="000000"/>
-                <w:lang w:val="en-AU" w:eastAsia="en-AU"/>
-              </w:rPr>
-              <w:t>Nonfood</w:t>
-            </w:r>
-            <w:proofErr w:type="spellEnd"/>
-            <w:r>
-              <w:rPr>
-                <w:rFonts w:ascii="Calibri" w:eastAsia="Times New Roman" w:hAnsi="Calibri" w:cs="Calibri"/>
-                <w:color w:val="000000"/>
-                <w:lang w:val="en-AU" w:eastAsia="en-AU"/>
-              </w:rPr>
-              <w:t>-contact surfaces clean and in good repair</w:t>
+              <w:t># 33. Nonfood-contact surfaces clean and in good repair</w:t>
             </w:r>
           </w:p>
         </w:tc>
@@ -3472,25 +3413,7 @@
                 <w:color w:val="000000"/>
                 <w:lang w:val="en-AU" w:eastAsia="en-AU"/>
               </w:rPr>
-              <w:t xml:space="preserve"># 34. </w:t>
-            </w:r>
-            <w:proofErr w:type="spellStart"/>
-            <w:r>
-              <w:rPr>
-                <w:rFonts w:ascii="Calibri" w:eastAsia="Times New Roman" w:hAnsi="Calibri" w:cs="Calibri"/>
-                <w:color w:val="000000"/>
-                <w:lang w:val="en-AU" w:eastAsia="en-AU"/>
-              </w:rPr>
-              <w:t>Warewashing</w:t>
-            </w:r>
-            <w:proofErr w:type="spellEnd"/>
-            <w:r>
-              <w:rPr>
-                <w:rFonts w:ascii="Calibri" w:eastAsia="Times New Roman" w:hAnsi="Calibri" w:cs="Calibri"/>
-                <w:color w:val="000000"/>
-                <w:lang w:val="en-AU" w:eastAsia="en-AU"/>
-              </w:rPr>
-              <w:t xml:space="preserve"> facilities: Adequate, maintained, properly use, test strips available</w:t>
+              <w:t># 34. Warewashing facilities: Adequate, maintained, properly use, test strips available</w:t>
             </w:r>
           </w:p>
         </w:tc>
@@ -6011,18 +5934,8 @@
                 <w:color w:val="000000"/>
                 <w:lang w:val="en-AU" w:eastAsia="en-AU"/>
               </w:rPr>
-              <w:t xml:space="preserve">Food in good condition, safe and </w:t>
-            </w:r>
-            <w:proofErr w:type="spellStart"/>
-            <w:r>
-              <w:rPr>
-                <w:rFonts w:ascii="Calibri" w:eastAsia="Times New Roman" w:hAnsi="Calibri" w:cs="Calibri"/>
-                <w:color w:val="000000"/>
-                <w:lang w:val="en-AU" w:eastAsia="en-AU"/>
-              </w:rPr>
-              <w:t>unadultered</w:t>
-            </w:r>
-            <w:proofErr w:type="spellEnd"/>
+              <w:t>Food in good condition, safe and unadultered</w:t>
+            </w:r>
           </w:p>
         </w:tc>
         <w:tc>
@@ -9297,18 +9210,8 @@
                 <w:color w:val="000000"/>
                 <w:lang w:val="en-AU" w:eastAsia="en-AU"/>
               </w:rPr>
-              <w:t xml:space="preserve">No unapproved sleeping </w:t>
-            </w:r>
-            <w:proofErr w:type="spellStart"/>
-            <w:r>
-              <w:rPr>
-                <w:rFonts w:ascii="Calibri" w:eastAsia="Times New Roman" w:hAnsi="Calibri" w:cs="Calibri"/>
-                <w:color w:val="000000"/>
-                <w:lang w:val="en-AU" w:eastAsia="en-AU"/>
-              </w:rPr>
-              <w:t>accomodations</w:t>
-            </w:r>
-            <w:proofErr w:type="spellEnd"/>
+              <w:t>No unapproved sleeping accomodations</w:t>
+            </w:r>
           </w:p>
         </w:tc>
         <w:tc>
@@ -9728,18 +9631,8 @@
                 <w:color w:val="000000"/>
                 <w:lang w:val="en-AU" w:eastAsia="en-AU"/>
               </w:rPr>
-              <w:t xml:space="preserve">Food properly </w:t>
-            </w:r>
-            <w:proofErr w:type="spellStart"/>
-            <w:r>
-              <w:rPr>
-                <w:rFonts w:ascii="Calibri" w:eastAsia="Times New Roman" w:hAnsi="Calibri" w:cs="Calibri"/>
-                <w:color w:val="000000"/>
-                <w:lang w:val="en-AU" w:eastAsia="en-AU"/>
-              </w:rPr>
-              <w:t>labeled</w:t>
-            </w:r>
-            <w:proofErr w:type="spellEnd"/>
+              <w:t>Food properly labeled</w:t>
+            </w:r>
           </w:p>
         </w:tc>
         <w:tc>
@@ -10158,18 +10051,8 @@
                 <w:color w:val="000000"/>
                 <w:lang w:val="en-AU" w:eastAsia="en-AU"/>
               </w:rPr>
-              <w:t xml:space="preserve"># 15. Tobacco / Eating / Drinking / Habits / </w:t>
-            </w:r>
-            <w:proofErr w:type="spellStart"/>
-            <w:r>
-              <w:rPr>
-                <w:rFonts w:ascii="Calibri" w:eastAsia="Times New Roman" w:hAnsi="Calibri" w:cs="Calibri"/>
-                <w:color w:val="000000"/>
-                <w:lang w:val="en-AU" w:eastAsia="en-AU"/>
-              </w:rPr>
-              <w:t>Behaviors</w:t>
-            </w:r>
-            <w:proofErr w:type="spellEnd"/>
+              <w:t># 15. Tobacco / Eating / Drinking / Habits / Behaviors</w:t>
+            </w:r>
           </w:p>
         </w:tc>
         <w:tc>
@@ -10486,15 +10369,7 @@
     </w:p>
     <w:p>
       <w:r>
-        <w:t xml:space="preserve">Based on Task 4 of your assignment, describe the results of your analysis (in addition to the graph – you may need to screenshot or otherwise export from your </w:t>
-      </w:r>
-      <w:proofErr w:type="spellStart"/>
-      <w:r>
-        <w:t>iPython</w:t>
-      </w:r>
-      <w:proofErr w:type="spellEnd"/>
-      <w:r>
-        <w:t xml:space="preserve"> console). Make any comments about the data you see fit.</w:t>
+        <w:t>Based on Task 4 of your assignment, describe the results of your analysis (in addition to the graph – you may need to screenshot or otherwise export from your iPython console). Make any comments about the data you see fit.</w:t>
       </w:r>
     </w:p>
     <w:p>
@@ -10503,8 +10378,8 @@
       </w:pPr>
     </w:p>
     <w:sectPr>
-      <w:footerReference w:type="default" r:id="rId8"/>
-      <w:footerReference w:type="first" r:id="rId9"/>
+      <w:footerReference w:type="default" r:id="rId9"/>
+      <w:footerReference w:type="first" r:id="rId10"/>
       <w:pgSz w:w="12240" w:h="15840"/>
       <w:pgMar w:top="1440" w:right="1440" w:bottom="1440" w:left="1440" w:header="720" w:footer="720" w:gutter="0"/>
       <w:pgNumType w:start="1"/>
@@ -10723,7 +10598,7 @@
             <w:rPr>
               <w:noProof/>
             </w:rPr>
-            <w:t>8</w:t>
+            <w:t>4</w:t>
           </w:r>
           <w:r>
             <w:fldChar w:fldCharType="end"/>
@@ -10744,7 +10619,7 @@
             <w:rPr>
               <w:noProof/>
             </w:rPr>
-            <w:t>8</w:t>
+            <w:t>9</w:t>
           </w:r>
           <w:r>
             <w:rPr>
@@ -11866,8 +11741,8 @@
   </w:compat>
   <w:rsids>
     <w:rsidRoot w:val="00854693"/>
-    <w:rsid w:val="001C197B"/>
     <w:rsid w:val="00344596"/>
+    <w:rsid w:val="003747BD"/>
     <w:rsid w:val="00854693"/>
     <w:rsid w:val="00F65A08"/>
   </w:rsids>

</xml_diff>

<commit_message>
Added the abstract in the report.
</commit_message>
<xml_diff>
--- a/s5138647_JakeAttard_ReportDocument.docx
+++ b/s5138647_JakeAttard_ReportDocument.docx
@@ -168,14 +168,75 @@
       </w:sdtContent>
     </w:sdt>
     <w:p>
-      <w:r>
-        <w:t>A 100 to 150 word</w:t>
-      </w:r>
-      <w:r>
-        <w:t xml:space="preserve"> executive</w:t>
-      </w:r>
-      <w:r>
-        <w:t xml:space="preserve"> summary of your findings. Do this last.</w:t>
+      <w:bookmarkStart w:id="0" w:name="_GoBack"/>
+      <w:bookmarkEnd w:id="0"/>
+      <w:r>
+        <w:t xml:space="preserve">This report is based on food inspection and health violation data provided in excel sheets which has been </w:t>
+      </w:r>
+      <w:proofErr w:type="spellStart"/>
+      <w:r>
+        <w:t>analysed</w:t>
+      </w:r>
+      <w:proofErr w:type="spellEnd"/>
+      <w:r>
+        <w:t xml:space="preserve"> and put into a </w:t>
+      </w:r>
+      <w:proofErr w:type="spellStart"/>
+      <w:r>
+        <w:t>sqlite</w:t>
+      </w:r>
+      <w:proofErr w:type="spellEnd"/>
+      <w:r>
+        <w:t xml:space="preserve"> database. Python was used to </w:t>
+      </w:r>
+      <w:proofErr w:type="spellStart"/>
+      <w:r>
+        <w:t>analyse</w:t>
+      </w:r>
+      <w:proofErr w:type="spellEnd"/>
+      <w:r>
+        <w:t xml:space="preserve"> the data through graphs being made using</w:t>
+      </w:r>
+      <w:r>
+        <w:t xml:space="preserve"> </w:t>
+      </w:r>
+      <w:proofErr w:type="spellStart"/>
+      <w:r>
+        <w:t>matplotlib</w:t>
+      </w:r>
+      <w:proofErr w:type="spellEnd"/>
+      <w:r>
+        <w:t xml:space="preserve"> which is an extension to</w:t>
+      </w:r>
+      <w:r>
+        <w:t xml:space="preserve"> </w:t>
+      </w:r>
+      <w:proofErr w:type="spellStart"/>
+      <w:r>
+        <w:t>numpy</w:t>
+      </w:r>
+      <w:proofErr w:type="spellEnd"/>
+      <w:r>
+        <w:t xml:space="preserve">. </w:t>
+      </w:r>
+      <w:proofErr w:type="spellStart"/>
+      <w:r>
+        <w:t>Matplotlib</w:t>
+      </w:r>
+      <w:proofErr w:type="spellEnd"/>
+      <w:r>
+        <w:t xml:space="preserve"> is a plotting library which is able to generate graphs using the Python programming language.</w:t>
+      </w:r>
+      <w:r>
+        <w:t xml:space="preserve"> This report provides methods for each of the four tasks making the data presented straightforward which meets the tasks requirement. All of the results in this report are </w:t>
+      </w:r>
+      <w:proofErr w:type="spellStart"/>
+      <w:r>
+        <w:t>analysed</w:t>
+      </w:r>
+      <w:proofErr w:type="spellEnd"/>
+      <w:r>
+        <w:t xml:space="preserve"> in depth with clear conclusions for the tasks completed. </w:t>
       </w:r>
     </w:p>
     <w:p>
@@ -215,17 +276,73 @@
     </w:sdt>
     <w:p>
       <w:r>
-        <w:t xml:space="preserve">The purpose of this report is to analyse food inspections and health violations by using the data provided in the two excel documents inspections and violations. This information is then put into a sqlite database which is used to create Python programs which analyse and highlight key data as specified. </w:t>
+        <w:t xml:space="preserve">The purpose of this report is to </w:t>
+      </w:r>
+      <w:proofErr w:type="spellStart"/>
+      <w:r>
+        <w:t>analyse</w:t>
+      </w:r>
+      <w:proofErr w:type="spellEnd"/>
+      <w:r>
+        <w:t xml:space="preserve"> food inspections and health violations by using the data provided in the two excel documents inspections and violations. This information is then put into a </w:t>
+      </w:r>
+      <w:proofErr w:type="spellStart"/>
+      <w:r>
+        <w:t>sqlite</w:t>
+      </w:r>
+      <w:proofErr w:type="spellEnd"/>
+      <w:r>
+        <w:t xml:space="preserve"> database which is used to create Python programs which </w:t>
+      </w:r>
+      <w:proofErr w:type="spellStart"/>
+      <w:r>
+        <w:t>analyse</w:t>
+      </w:r>
+      <w:proofErr w:type="spellEnd"/>
+      <w:r>
+        <w:t xml:space="preserve"> and highlight key data as specified. </w:t>
       </w:r>
     </w:p>
     <w:p>
       <w:r>
-        <w:t>Task 1 required to create a new Python program called createddb_food.py. The main purpose of this file was to create a sqlite database called ‘database.db’ which imports all the information from the insepctions.xlsx and violations.xlsx. All the column names from the excel files were used as the column name for the database. Within the database there was two tables created called inspections and violations.</w:t>
+        <w:t xml:space="preserve">Task 1 required to create a new Python program called createddb_food.py. The main purpose of this file was to create a </w:t>
+      </w:r>
+      <w:proofErr w:type="spellStart"/>
+      <w:r>
+        <w:t>sqlite</w:t>
+      </w:r>
+      <w:proofErr w:type="spellEnd"/>
+      <w:r>
+        <w:t xml:space="preserve"> database called ‘</w:t>
+      </w:r>
+      <w:proofErr w:type="spellStart"/>
+      <w:r>
+        <w:t>database.db</w:t>
+      </w:r>
+      <w:proofErr w:type="spellEnd"/>
+      <w:r>
+        <w:t>’ which imports all the information from the insepctions.xlsx and violations.xlsx. All the column names from the excel files were used as the column name for the database. Within the database there was two tables created called inspections and violations.</w:t>
       </w:r>
     </w:p>
     <w:p>
       <w:r>
-        <w:t>Task 2 required to create a new Python program called sql_food.py. This Python program lists all the distinctive businesses which have at least one violation. The businesses name is then listed alphabetically in the console with the count of the violations for each individual business. This data is then saved into the ‘database.db’ in a new table called previous_violations. The table includes the columns of the business name, address, zip code and city.</w:t>
+        <w:t>Task 2 required to create a new Python program called sql_food.py. This Python program lists all the distinctive businesses which have at least one violation. The businesses name is then listed alphabetically in the console with the count of the violations for each individual business. This data is then saved into the ‘</w:t>
+      </w:r>
+      <w:proofErr w:type="spellStart"/>
+      <w:r>
+        <w:t>database.db</w:t>
+      </w:r>
+      <w:proofErr w:type="spellEnd"/>
+      <w:r>
+        <w:t xml:space="preserve">’ in a new table called </w:t>
+      </w:r>
+      <w:proofErr w:type="spellStart"/>
+      <w:r>
+        <w:t>previous_violations</w:t>
+      </w:r>
+      <w:proofErr w:type="spellEnd"/>
+      <w:r>
+        <w:t>. The table includes the columns of the business name, address, zip code and city.</w:t>
       </w:r>
     </w:p>
     <w:p>
@@ -242,7 +359,15 @@
       </w:r>
       <w:r>
         <w:lastRenderedPageBreak/>
-        <w:t>per month,  postcode with the lowest total of violations and the average number of violations per month for all of California. The second graph includes the average number of violations per month for all of McDonalds compared with Burger Kings.</w:t>
+        <w:t xml:space="preserve">per </w:t>
+      </w:r>
+      <w:proofErr w:type="gramStart"/>
+      <w:r>
+        <w:t>month,  postcode</w:t>
+      </w:r>
+      <w:proofErr w:type="gramEnd"/>
+      <w:r>
+        <w:t xml:space="preserve"> with the lowest total of violations and the average number of violations per month for all of California. The second graph includes the average number of violations per month for all of McDonalds compared with Burger Kings.</w:t>
       </w:r>
     </w:p>
     <w:p>
@@ -261,10 +386,26 @@
     </w:p>
     <w:p>
       <w:r>
-        <w:t xml:space="preserve">Three database tables were created which included inspections, violations and previous_violations. </w:t>
-      </w:r>
-      <w:r>
-        <w:t xml:space="preserve">Here below is the sql query commands for creating the three databases. </w:t>
+        <w:t xml:space="preserve">Three database tables were created which included inspections, violations and </w:t>
+      </w:r>
+      <w:proofErr w:type="spellStart"/>
+      <w:r>
+        <w:t>previous_violations</w:t>
+      </w:r>
+      <w:proofErr w:type="spellEnd"/>
+      <w:r>
+        <w:t xml:space="preserve">. </w:t>
+      </w:r>
+      <w:r>
+        <w:t xml:space="preserve">Here below is the </w:t>
+      </w:r>
+      <w:proofErr w:type="spellStart"/>
+      <w:r>
+        <w:t>sql</w:t>
+      </w:r>
+      <w:proofErr w:type="spellEnd"/>
+      <w:r>
+        <w:t xml:space="preserve"> query commands for creating the three databases. </w:t>
       </w:r>
     </w:p>
     <w:p>
@@ -273,11 +414,149 @@
       </w:r>
     </w:p>
     <w:p>
-      <w:r>
-        <w:t xml:space="preserve">activity_date date, employee_id varchar(12), facility_address varchar(120), facility_city varchar(60), facility_id varchar(12), facility_name varchar(12), facility_state varchar(2), facility_zip varchar(10), grade text, owner_id varchar(12), owner_name varchar(100), pe_description text, program_element_pe integer(4), program_name varchar(100), program_status text, record_id varchar(12), score integer(3), serial_number varchar(15), </w:t>
-      </w:r>
-      <w:r>
-        <w:t>service_code integer(5)</w:t>
+      <w:proofErr w:type="spellStart"/>
+      <w:r>
+        <w:t>activity_date</w:t>
+      </w:r>
+      <w:proofErr w:type="spellEnd"/>
+      <w:r>
+        <w:t xml:space="preserve"> date, </w:t>
+      </w:r>
+      <w:proofErr w:type="spellStart"/>
+      <w:r>
+        <w:t>employee_id</w:t>
+      </w:r>
+      <w:proofErr w:type="spellEnd"/>
+      <w:r>
+        <w:t xml:space="preserve"> </w:t>
+      </w:r>
+      <w:proofErr w:type="gramStart"/>
+      <w:r>
+        <w:t>varchar(</w:t>
+      </w:r>
+      <w:proofErr w:type="gramEnd"/>
+      <w:r>
+        <w:t xml:space="preserve">12), </w:t>
+      </w:r>
+      <w:proofErr w:type="spellStart"/>
+      <w:r>
+        <w:t>facility_address</w:t>
+      </w:r>
+      <w:proofErr w:type="spellEnd"/>
+      <w:r>
+        <w:t xml:space="preserve"> varchar(120), </w:t>
+      </w:r>
+      <w:proofErr w:type="spellStart"/>
+      <w:r>
+        <w:t>facility_city</w:t>
+      </w:r>
+      <w:proofErr w:type="spellEnd"/>
+      <w:r>
+        <w:t xml:space="preserve"> varchar(60), </w:t>
+      </w:r>
+      <w:proofErr w:type="spellStart"/>
+      <w:r>
+        <w:t>facility_id</w:t>
+      </w:r>
+      <w:proofErr w:type="spellEnd"/>
+      <w:r>
+        <w:t xml:space="preserve"> varchar(12), </w:t>
+      </w:r>
+      <w:proofErr w:type="spellStart"/>
+      <w:r>
+        <w:t>facility_name</w:t>
+      </w:r>
+      <w:proofErr w:type="spellEnd"/>
+      <w:r>
+        <w:t xml:space="preserve"> varchar(12), </w:t>
+      </w:r>
+      <w:proofErr w:type="spellStart"/>
+      <w:r>
+        <w:t>facility_state</w:t>
+      </w:r>
+      <w:proofErr w:type="spellEnd"/>
+      <w:r>
+        <w:t xml:space="preserve"> varchar(2), </w:t>
+      </w:r>
+      <w:proofErr w:type="spellStart"/>
+      <w:r>
+        <w:t>facility_zip</w:t>
+      </w:r>
+      <w:proofErr w:type="spellEnd"/>
+      <w:r>
+        <w:t xml:space="preserve"> varchar(10), grade text, </w:t>
+      </w:r>
+      <w:proofErr w:type="spellStart"/>
+      <w:r>
+        <w:t>owner_id</w:t>
+      </w:r>
+      <w:proofErr w:type="spellEnd"/>
+      <w:r>
+        <w:t xml:space="preserve"> varchar(12), </w:t>
+      </w:r>
+      <w:proofErr w:type="spellStart"/>
+      <w:r>
+        <w:t>owner_name</w:t>
+      </w:r>
+      <w:proofErr w:type="spellEnd"/>
+      <w:r>
+        <w:t xml:space="preserve"> varchar(100), </w:t>
+      </w:r>
+      <w:proofErr w:type="spellStart"/>
+      <w:r>
+        <w:t>pe_description</w:t>
+      </w:r>
+      <w:proofErr w:type="spellEnd"/>
+      <w:r>
+        <w:t xml:space="preserve"> text, </w:t>
+      </w:r>
+      <w:proofErr w:type="spellStart"/>
+      <w:r>
+        <w:t>program_element_pe</w:t>
+      </w:r>
+      <w:proofErr w:type="spellEnd"/>
+      <w:r>
+        <w:t xml:space="preserve"> integer(4), </w:t>
+      </w:r>
+      <w:proofErr w:type="spellStart"/>
+      <w:r>
+        <w:t>program_name</w:t>
+      </w:r>
+      <w:proofErr w:type="spellEnd"/>
+      <w:r>
+        <w:t xml:space="preserve"> varchar(100), </w:t>
+      </w:r>
+      <w:proofErr w:type="spellStart"/>
+      <w:r>
+        <w:t>program_status</w:t>
+      </w:r>
+      <w:proofErr w:type="spellEnd"/>
+      <w:r>
+        <w:t xml:space="preserve"> text, </w:t>
+      </w:r>
+      <w:proofErr w:type="spellStart"/>
+      <w:r>
+        <w:t>record_id</w:t>
+      </w:r>
+      <w:proofErr w:type="spellEnd"/>
+      <w:r>
+        <w:t xml:space="preserve"> varchar(12), score integer(3), </w:t>
+      </w:r>
+      <w:proofErr w:type="spellStart"/>
+      <w:r>
+        <w:t>serial_number</w:t>
+      </w:r>
+      <w:proofErr w:type="spellEnd"/>
+      <w:r>
+        <w:t xml:space="preserve"> varchar(15), </w:t>
+      </w:r>
+      <w:proofErr w:type="spellStart"/>
+      <w:r>
+        <w:t>service_code</w:t>
+      </w:r>
+      <w:proofErr w:type="spellEnd"/>
+      <w:r>
+        <w:t xml:space="preserve"> integer(5)</w:t>
       </w:r>
     </w:p>
     <w:p>
@@ -292,7 +571,47 @@
     </w:p>
     <w:p>
       <w:r>
-        <w:t>points integer(2), serial_number varchar(15), violation_code varchar(5), violation_description text, violation_status text</w:t>
+        <w:t xml:space="preserve">points </w:t>
+      </w:r>
+      <w:proofErr w:type="gramStart"/>
+      <w:r>
+        <w:t>integer(</w:t>
+      </w:r>
+      <w:proofErr w:type="gramEnd"/>
+      <w:r>
+        <w:t xml:space="preserve">2), </w:t>
+      </w:r>
+      <w:proofErr w:type="spellStart"/>
+      <w:r>
+        <w:t>serial_number</w:t>
+      </w:r>
+      <w:proofErr w:type="spellEnd"/>
+      <w:r>
+        <w:t xml:space="preserve"> varchar(15), </w:t>
+      </w:r>
+      <w:proofErr w:type="spellStart"/>
+      <w:r>
+        <w:t>violation_code</w:t>
+      </w:r>
+      <w:proofErr w:type="spellEnd"/>
+      <w:r>
+        <w:t xml:space="preserve"> varchar(5), </w:t>
+      </w:r>
+      <w:proofErr w:type="spellStart"/>
+      <w:r>
+        <w:t>violation_description</w:t>
+      </w:r>
+      <w:proofErr w:type="spellEnd"/>
+      <w:r>
+        <w:t xml:space="preserve"> text, </w:t>
+      </w:r>
+      <w:proofErr w:type="spellStart"/>
+      <w:r>
+        <w:t>violation_status</w:t>
+      </w:r>
+      <w:proofErr w:type="spellEnd"/>
+      <w:r>
+        <w:t xml:space="preserve"> text</w:t>
       </w:r>
     </w:p>
     <w:p>
@@ -302,12 +621,36 @@
     </w:p>
     <w:p>
       <w:r>
-        <w:t>CREATE TABLE previous_violations {</w:t>
+        <w:t xml:space="preserve">CREATE TABLE </w:t>
+      </w:r>
+      <w:proofErr w:type="spellStart"/>
+      <w:r>
+        <w:t>previous_violations</w:t>
+      </w:r>
+      <w:proofErr w:type="spellEnd"/>
+      <w:r>
+        <w:t xml:space="preserve"> {</w:t>
       </w:r>
     </w:p>
     <w:p>
       <w:r>
-        <w:t>name varchar(100), address varchar(120), zipCode varchar(10), city varchar(60)</w:t>
+        <w:t xml:space="preserve">name </w:t>
+      </w:r>
+      <w:proofErr w:type="gramStart"/>
+      <w:r>
+        <w:t>varchar(</w:t>
+      </w:r>
+      <w:proofErr w:type="gramEnd"/>
+      <w:r>
+        <w:t xml:space="preserve">100), address varchar(120), </w:t>
+      </w:r>
+      <w:proofErr w:type="spellStart"/>
+      <w:r>
+        <w:t>zipCode</w:t>
+      </w:r>
+      <w:proofErr w:type="spellEnd"/>
+      <w:r>
+        <w:t xml:space="preserve"> varchar(10), city varchar(60)</w:t>
       </w:r>
     </w:p>
     <w:p>
@@ -399,12 +742,44 @@
     </w:p>
     <w:p>
       <w:r>
-        <w:t>The excel workbook ViolationTypes shows the number of each type of violations based on the violation code. This data was taken from the database ‘database.db’ by querying the above requirement. The data was then displayed in excel to help with the readability when conducting an analysis of the information.</w:t>
+        <w:t xml:space="preserve">The excel workbook </w:t>
+      </w:r>
+      <w:proofErr w:type="spellStart"/>
+      <w:r>
+        <w:t>ViolationTypes</w:t>
+      </w:r>
+      <w:proofErr w:type="spellEnd"/>
+      <w:r>
+        <w:t xml:space="preserve"> shows the number of each type of violations based on the violation code. This data was taken from the database ‘</w:t>
+      </w:r>
+      <w:proofErr w:type="spellStart"/>
+      <w:r>
+        <w:t>database.db</w:t>
+      </w:r>
+      <w:proofErr w:type="spellEnd"/>
+      <w:r>
+        <w:t>’ by querying the above requirement. The data was then displayed in excel to help with the readability when conducting an analysis of the information.</w:t>
       </w:r>
     </w:p>
     <w:p>
       <w:r>
-        <w:t>The total count of the number of violations was a staggering 906,014. Two code violations had a high amount of violations compared to the other codes. This included code F033 with 100,083 violations and F044 with 102,012 violations. Code violation F033 is a nonfood-contact surfaces, clean and in good repair while F044 is floors, walls and ceilings properly built, maintained in good repair and clean. From analysing the data it can be seen that no code violations have zero violations however fifteen codes have only one violation.</w:t>
+        <w:t xml:space="preserve">The total count of the number of violations was a staggering 906,014. Two code violations had a high amount of violations compared to the other codes. This included code F033 with 100,083 violations and F044 with 102,012 violations. Code violation F033 is a nonfood-contact surfaces, clean and in good repair while F044 is floors, walls and ceilings properly built, maintained in good repair and clean. From </w:t>
+      </w:r>
+      <w:proofErr w:type="spellStart"/>
+      <w:r>
+        <w:t>analysing</w:t>
+      </w:r>
+      <w:proofErr w:type="spellEnd"/>
+      <w:r>
+        <w:t xml:space="preserve"> the </w:t>
+      </w:r>
+      <w:proofErr w:type="gramStart"/>
+      <w:r>
+        <w:t>data</w:t>
+      </w:r>
+      <w:proofErr w:type="gramEnd"/>
+      <w:r>
+        <w:t xml:space="preserve"> it can be seen that no code violations have zero violations however fifteen codes have only one violation.</w:t>
       </w:r>
     </w:p>
     <w:tbl>
@@ -1567,7 +1942,25 @@
                 <w:color w:val="000000"/>
                 <w:lang w:val="en-AU" w:eastAsia="en-AU"/>
               </w:rPr>
-              <w:t># 12. Returned and reservice food</w:t>
+              <w:t xml:space="preserve"># 12. Returned and </w:t>
+            </w:r>
+            <w:proofErr w:type="spellStart"/>
+            <w:r>
+              <w:rPr>
+                <w:rFonts w:ascii="Calibri" w:eastAsia="Times New Roman" w:hAnsi="Calibri" w:cs="Calibri"/>
+                <w:color w:val="000000"/>
+                <w:lang w:val="en-AU" w:eastAsia="en-AU"/>
+              </w:rPr>
+              <w:t>reservice</w:t>
+            </w:r>
+            <w:proofErr w:type="spellEnd"/>
+            <w:r>
+              <w:rPr>
+                <w:rFonts w:ascii="Calibri" w:eastAsia="Times New Roman" w:hAnsi="Calibri" w:cs="Calibri"/>
+                <w:color w:val="000000"/>
+                <w:lang w:val="en-AU" w:eastAsia="en-AU"/>
+              </w:rPr>
+              <w:t xml:space="preserve"> food</w:t>
             </w:r>
           </w:p>
         </w:tc>
@@ -3248,7 +3641,25 @@
                 <w:color w:val="000000"/>
                 <w:lang w:val="en-AU" w:eastAsia="en-AU"/>
               </w:rPr>
-              <w:t># 32. Food properly labeled &amp; honestly presented</w:t>
+              <w:t xml:space="preserve"># 32. Food properly </w:t>
+            </w:r>
+            <w:proofErr w:type="spellStart"/>
+            <w:r>
+              <w:rPr>
+                <w:rFonts w:ascii="Calibri" w:eastAsia="Times New Roman" w:hAnsi="Calibri" w:cs="Calibri"/>
+                <w:color w:val="000000"/>
+                <w:lang w:val="en-AU" w:eastAsia="en-AU"/>
+              </w:rPr>
+              <w:t>labeled</w:t>
+            </w:r>
+            <w:proofErr w:type="spellEnd"/>
+            <w:r>
+              <w:rPr>
+                <w:rFonts w:ascii="Calibri" w:eastAsia="Times New Roman" w:hAnsi="Calibri" w:cs="Calibri"/>
+                <w:color w:val="000000"/>
+                <w:lang w:val="en-AU" w:eastAsia="en-AU"/>
+              </w:rPr>
+              <w:t xml:space="preserve"> &amp; honestly presented</w:t>
             </w:r>
           </w:p>
         </w:tc>
@@ -3332,7 +3743,25 @@
                 <w:color w:val="000000"/>
                 <w:lang w:val="en-AU" w:eastAsia="en-AU"/>
               </w:rPr>
-              <w:t># 33. Nonfood-contact surfaces clean and in good repair</w:t>
+              <w:t xml:space="preserve"># 33. </w:t>
+            </w:r>
+            <w:proofErr w:type="spellStart"/>
+            <w:r>
+              <w:rPr>
+                <w:rFonts w:ascii="Calibri" w:eastAsia="Times New Roman" w:hAnsi="Calibri" w:cs="Calibri"/>
+                <w:color w:val="000000"/>
+                <w:lang w:val="en-AU" w:eastAsia="en-AU"/>
+              </w:rPr>
+              <w:t>Nonfood</w:t>
+            </w:r>
+            <w:proofErr w:type="spellEnd"/>
+            <w:r>
+              <w:rPr>
+                <w:rFonts w:ascii="Calibri" w:eastAsia="Times New Roman" w:hAnsi="Calibri" w:cs="Calibri"/>
+                <w:color w:val="000000"/>
+                <w:lang w:val="en-AU" w:eastAsia="en-AU"/>
+              </w:rPr>
+              <w:t>-contact surfaces clean and in good repair</w:t>
             </w:r>
           </w:p>
         </w:tc>
@@ -3416,7 +3845,25 @@
                 <w:color w:val="000000"/>
                 <w:lang w:val="en-AU" w:eastAsia="en-AU"/>
               </w:rPr>
-              <w:t># 34. Warewashing facilities: Adequate, maintained, properly use, test strips available</w:t>
+              <w:t xml:space="preserve"># 34. </w:t>
+            </w:r>
+            <w:proofErr w:type="spellStart"/>
+            <w:r>
+              <w:rPr>
+                <w:rFonts w:ascii="Calibri" w:eastAsia="Times New Roman" w:hAnsi="Calibri" w:cs="Calibri"/>
+                <w:color w:val="000000"/>
+                <w:lang w:val="en-AU" w:eastAsia="en-AU"/>
+              </w:rPr>
+              <w:t>Warewashing</w:t>
+            </w:r>
+            <w:proofErr w:type="spellEnd"/>
+            <w:r>
+              <w:rPr>
+                <w:rFonts w:ascii="Calibri" w:eastAsia="Times New Roman" w:hAnsi="Calibri" w:cs="Calibri"/>
+                <w:color w:val="000000"/>
+                <w:lang w:val="en-AU" w:eastAsia="en-AU"/>
+              </w:rPr>
+              <w:t xml:space="preserve"> facilities: Adequate, maintained, properly use, test strips available</w:t>
             </w:r>
           </w:p>
         </w:tc>
@@ -5937,8 +6384,18 @@
                 <w:color w:val="000000"/>
                 <w:lang w:val="en-AU" w:eastAsia="en-AU"/>
               </w:rPr>
-              <w:t>Food in good condition, safe and unadultered</w:t>
-            </w:r>
+              <w:t xml:space="preserve">Food in good condition, safe and </w:t>
+            </w:r>
+            <w:proofErr w:type="spellStart"/>
+            <w:r>
+              <w:rPr>
+                <w:rFonts w:ascii="Calibri" w:eastAsia="Times New Roman" w:hAnsi="Calibri" w:cs="Calibri"/>
+                <w:color w:val="000000"/>
+                <w:lang w:val="en-AU" w:eastAsia="en-AU"/>
+              </w:rPr>
+              <w:t>unadultered</w:t>
+            </w:r>
+            <w:proofErr w:type="spellEnd"/>
           </w:p>
         </w:tc>
         <w:tc>
@@ -9213,8 +9670,18 @@
                 <w:color w:val="000000"/>
                 <w:lang w:val="en-AU" w:eastAsia="en-AU"/>
               </w:rPr>
-              <w:t>No unapproved sleeping accomodations</w:t>
-            </w:r>
+              <w:t xml:space="preserve">No unapproved sleeping </w:t>
+            </w:r>
+            <w:proofErr w:type="spellStart"/>
+            <w:r>
+              <w:rPr>
+                <w:rFonts w:ascii="Calibri" w:eastAsia="Times New Roman" w:hAnsi="Calibri" w:cs="Calibri"/>
+                <w:color w:val="000000"/>
+                <w:lang w:val="en-AU" w:eastAsia="en-AU"/>
+              </w:rPr>
+              <w:t>accomodations</w:t>
+            </w:r>
+            <w:proofErr w:type="spellEnd"/>
           </w:p>
         </w:tc>
         <w:tc>
@@ -9634,8 +10101,18 @@
                 <w:color w:val="000000"/>
                 <w:lang w:val="en-AU" w:eastAsia="en-AU"/>
               </w:rPr>
-              <w:t>Food properly labeled</w:t>
-            </w:r>
+              <w:t xml:space="preserve">Food properly </w:t>
+            </w:r>
+            <w:proofErr w:type="spellStart"/>
+            <w:r>
+              <w:rPr>
+                <w:rFonts w:ascii="Calibri" w:eastAsia="Times New Roman" w:hAnsi="Calibri" w:cs="Calibri"/>
+                <w:color w:val="000000"/>
+                <w:lang w:val="en-AU" w:eastAsia="en-AU"/>
+              </w:rPr>
+              <w:t>labeled</w:t>
+            </w:r>
+            <w:proofErr w:type="spellEnd"/>
           </w:p>
         </w:tc>
         <w:tc>
@@ -10054,8 +10531,18 @@
                 <w:color w:val="000000"/>
                 <w:lang w:val="en-AU" w:eastAsia="en-AU"/>
               </w:rPr>
-              <w:t># 15. Tobacco / Eating / Drinking / Habits / Behaviors</w:t>
-            </w:r>
+              <w:t xml:space="preserve"># 15. Tobacco / Eating / Drinking / Habits / </w:t>
+            </w:r>
+            <w:proofErr w:type="spellStart"/>
+            <w:r>
+              <w:rPr>
+                <w:rFonts w:ascii="Calibri" w:eastAsia="Times New Roman" w:hAnsi="Calibri" w:cs="Calibri"/>
+                <w:color w:val="000000"/>
+                <w:lang w:val="en-AU" w:eastAsia="en-AU"/>
+              </w:rPr>
+              <w:t>Behaviors</w:t>
+            </w:r>
+            <w:proofErr w:type="spellEnd"/>
           </w:p>
         </w:tc>
         <w:tc>
@@ -10372,7 +10859,15 @@
     </w:p>
     <w:p>
       <w:r>
-        <w:t>Based on Task 4 of your assignment, describe the results of your analysis (in addition to the graph – you may need to screenshot or otherwise export from your iPython console). Make any comments about the data you see fit.</w:t>
+        <w:t xml:space="preserve">Based on Task 4 of your assignment, describe the results of your analysis (in addition to the graph – you may need to screenshot or otherwise export from your </w:t>
+      </w:r>
+      <w:proofErr w:type="spellStart"/>
+      <w:r>
+        <w:t>iPython</w:t>
+      </w:r>
+      <w:proofErr w:type="spellEnd"/>
+      <w:r>
+        <w:t xml:space="preserve"> console). Make any comments about the data you see fit.</w:t>
       </w:r>
     </w:p>
     <w:p>
@@ -10621,7 +11116,7 @@
             <w:rPr>
               <w:noProof/>
             </w:rPr>
-            <w:t>2</w:t>
+            <w:t>9</w:t>
           </w:r>
           <w:r>
             <w:fldChar w:fldCharType="end"/>
@@ -10629,27 +11124,14 @@
           <w:r>
             <w:t xml:space="preserve"> of  </w:t>
           </w:r>
-          <w:r>
-            <w:fldChar w:fldCharType="begin"/>
-          </w:r>
-          <w:r>
-            <w:instrText xml:space="preserve"> SECTIONPAGES  \* Arabic  \* MERGEFORMAT </w:instrText>
-          </w:r>
-          <w:r>
-            <w:fldChar w:fldCharType="separate"/>
-          </w:r>
-          <w:r>
-            <w:rPr>
-              <w:noProof/>
-            </w:rPr>
-            <w:t>9</w:t>
-          </w:r>
-          <w:r>
-            <w:rPr>
-              <w:noProof/>
-            </w:rPr>
-            <w:fldChar w:fldCharType="end"/>
-          </w:r>
+          <w:fldSimple w:instr=" SECTIONPAGES  \* Arabic  \* MERGEFORMAT ">
+            <w:r>
+              <w:rPr>
+                <w:noProof/>
+              </w:rPr>
+              <w:t>9</w:t>
+            </w:r>
+          </w:fldSimple>
         </w:p>
       </w:tc>
     </w:tr>
@@ -10751,27 +11233,14 @@
     <w:r>
       <w:t xml:space="preserve"> of </w:t>
     </w:r>
-    <w:r>
-      <w:fldChar w:fldCharType="begin"/>
-    </w:r>
-    <w:r>
-      <w:instrText xml:space="preserve"> NUMPAGES  \* Arabic  \* MERGEFORMAT </w:instrText>
-    </w:r>
-    <w:r>
-      <w:fldChar w:fldCharType="separate"/>
-    </w:r>
-    <w:r>
-      <w:rPr>
-        <w:noProof/>
-      </w:rPr>
-      <w:t>6</w:t>
-    </w:r>
-    <w:r>
-      <w:rPr>
-        <w:noProof/>
-      </w:rPr>
-      <w:fldChar w:fldCharType="end"/>
-    </w:r>
+    <w:fldSimple w:instr=" NUMPAGES  \* Arabic  \* MERGEFORMAT ">
+      <w:r>
+        <w:rPr>
+          <w:noProof/>
+        </w:rPr>
+        <w:t>6</w:t>
+      </w:r>
+    </w:fldSimple>
   </w:p>
 </w:ftr>
 </file>
@@ -11798,6 +12267,7 @@
     <w:rsid w:val="001A25F8"/>
     <w:rsid w:val="00344596"/>
     <w:rsid w:val="00854693"/>
+    <w:rsid w:val="00CC0065"/>
     <w:rsid w:val="00F65A08"/>
   </w:rsids>
   <m:mathPr>

</xml_diff>

<commit_message>
Added Version Control and Configuration Management section to the report.
</commit_message>
<xml_diff>
--- a/s5138647_JakeAttard_ReportDocument.docx
+++ b/s5138647_JakeAttard_ReportDocument.docx
@@ -35,7 +35,6 @@
               <w:dataBinding w:prefixMappings="xmlns:ns0='http://purl.org/dc/elements/1.1/' xmlns:ns1='http://schemas.openxmlformats.org/package/2006/metadata/core-properties' " w:xpath="/ns1:coreProperties[1]/ns0:title[1]" w:storeItemID="{6C3C8BC8-F283-45AE-878A-BAB7291924A1}"/>
               <w:text/>
             </w:sdtPr>
-            <w:sdtEndPr/>
             <w:sdtContent>
               <w:p>
                 <w:pPr>
@@ -74,7 +73,6 @@
                   <w:docPart w:val="A18DEC0687044EE589B3BF2C1A2713C0"/>
                 </w:placeholder>
               </w:sdtPr>
-              <w:sdtEndPr/>
               <w:sdtContent>
                 <w:r>
                   <w:t>Jake Attard</w:t>
@@ -110,7 +108,6 @@
                   <w:calendar w:val="gregorian"/>
                 </w:date>
               </w:sdtPr>
-              <w:sdtEndPr/>
               <w:sdtContent>
                 <w:r>
                   <w:t>October 6, 2019</w:t>
@@ -155,7 +152,6 @@
         <w:showingPlcHdr/>
         <w15:appearance w15:val="hidden"/>
       </w:sdtPr>
-      <w:sdtEndPr/>
       <w:sdtContent>
         <w:p>
           <w:pPr>
@@ -168,75 +164,17 @@
       </w:sdtContent>
     </w:sdt>
     <w:p>
-      <w:bookmarkStart w:id="0" w:name="_GoBack"/>
-      <w:bookmarkEnd w:id="0"/>
       <w:r>
-        <w:t xml:space="preserve">This report is based on food inspection and health violation data provided in excel sheets which has been </w:t>
-      </w:r>
-      <w:proofErr w:type="spellStart"/>
-      <w:r>
-        <w:t>analysed</w:t>
-      </w:r>
-      <w:proofErr w:type="spellEnd"/>
-      <w:r>
-        <w:t xml:space="preserve"> and put into a </w:t>
-      </w:r>
-      <w:proofErr w:type="spellStart"/>
-      <w:r>
-        <w:t>sqlite</w:t>
-      </w:r>
-      <w:proofErr w:type="spellEnd"/>
-      <w:r>
-        <w:t xml:space="preserve"> database. Python was used to </w:t>
-      </w:r>
-      <w:proofErr w:type="spellStart"/>
-      <w:r>
-        <w:t>analyse</w:t>
-      </w:r>
-      <w:proofErr w:type="spellEnd"/>
-      <w:r>
-        <w:t xml:space="preserve"> the data through graphs being made using</w:t>
+        <w:t>This report is based on food inspection and health violation data provided in excel sheets which has been analysed and put into a sqlite database. Python was used to analyse the data through graphs being made using</w:t>
       </w:r>
       <w:r>
-        <w:t xml:space="preserve"> </w:t>
-      </w:r>
-      <w:proofErr w:type="spellStart"/>
-      <w:r>
-        <w:t>matplotlib</w:t>
-      </w:r>
-      <w:proofErr w:type="spellEnd"/>
-      <w:r>
-        <w:t xml:space="preserve"> which is an extension to</w:t>
+        <w:t xml:space="preserve"> matplotlib which is an extension to</w:t>
       </w:r>
       <w:r>
-        <w:t xml:space="preserve"> </w:t>
-      </w:r>
-      <w:proofErr w:type="spellStart"/>
-      <w:r>
-        <w:t>numpy</w:t>
-      </w:r>
-      <w:proofErr w:type="spellEnd"/>
-      <w:r>
-        <w:t xml:space="preserve">. </w:t>
-      </w:r>
-      <w:proofErr w:type="spellStart"/>
-      <w:r>
-        <w:t>Matplotlib</w:t>
-      </w:r>
-      <w:proofErr w:type="spellEnd"/>
-      <w:r>
-        <w:t xml:space="preserve"> is a plotting library which is able to generate graphs using the Python programming language.</w:t>
+        <w:t xml:space="preserve"> numpy. Matplotlib is a plotting library which is able to generate graphs using the Python programming language.</w:t>
       </w:r>
       <w:r>
-        <w:t xml:space="preserve"> This report provides methods for each of the four tasks making the data presented straightforward which meets the tasks requirement. All of the results in this report are </w:t>
-      </w:r>
-      <w:proofErr w:type="spellStart"/>
-      <w:r>
-        <w:t>analysed</w:t>
-      </w:r>
-      <w:proofErr w:type="spellEnd"/>
-      <w:r>
-        <w:t xml:space="preserve"> in depth with clear conclusions for the tasks completed. </w:t>
+        <w:t xml:space="preserve"> This report provides methods for each of the four tasks making the data presented straightforward which meets the tasks requirement. All of the results in this report are analysed in depth with clear conclusions for the tasks completed. </w:t>
       </w:r>
     </w:p>
     <w:p>
@@ -262,7 +200,6 @@
         <w:showingPlcHdr/>
         <w15:appearance w15:val="hidden"/>
       </w:sdtPr>
-      <w:sdtEndPr/>
       <w:sdtContent>
         <w:p>
           <w:pPr>
@@ -276,73 +213,17 @@
     </w:sdt>
     <w:p>
       <w:r>
-        <w:t xml:space="preserve">The purpose of this report is to </w:t>
-      </w:r>
-      <w:proofErr w:type="spellStart"/>
-      <w:r>
-        <w:t>analyse</w:t>
-      </w:r>
-      <w:proofErr w:type="spellEnd"/>
-      <w:r>
-        <w:t xml:space="preserve"> food inspections and health violations by using the data provided in the two excel documents inspections and violations. This information is then put into a </w:t>
-      </w:r>
-      <w:proofErr w:type="spellStart"/>
-      <w:r>
-        <w:t>sqlite</w:t>
-      </w:r>
-      <w:proofErr w:type="spellEnd"/>
-      <w:r>
-        <w:t xml:space="preserve"> database which is used to create Python programs which </w:t>
-      </w:r>
-      <w:proofErr w:type="spellStart"/>
-      <w:r>
-        <w:t>analyse</w:t>
-      </w:r>
-      <w:proofErr w:type="spellEnd"/>
-      <w:r>
-        <w:t xml:space="preserve"> and highlight key data as specified. </w:t>
+        <w:t xml:space="preserve">The purpose of this report is to analyse food inspections and health violations by using the data provided in the two excel documents inspections and violations. This information is then put into a sqlite database which is used to create Python programs which analyse and highlight key data as specified. </w:t>
       </w:r>
     </w:p>
     <w:p>
       <w:r>
-        <w:t xml:space="preserve">Task 1 required to create a new Python program called createddb_food.py. The main purpose of this file was to create a </w:t>
-      </w:r>
-      <w:proofErr w:type="spellStart"/>
-      <w:r>
-        <w:t>sqlite</w:t>
-      </w:r>
-      <w:proofErr w:type="spellEnd"/>
-      <w:r>
-        <w:t xml:space="preserve"> database called ‘</w:t>
-      </w:r>
-      <w:proofErr w:type="spellStart"/>
-      <w:r>
-        <w:t>database.db</w:t>
-      </w:r>
-      <w:proofErr w:type="spellEnd"/>
-      <w:r>
-        <w:t>’ which imports all the information from the insepctions.xlsx and violations.xlsx. All the column names from the excel files were used as the column name for the database. Within the database there was two tables created called inspections and violations.</w:t>
+        <w:t>Task 1 required to create a new Python program called createddb_food.py. The main purpose of this file was to create a sqlite database called ‘database.db’ which imports all the information from the insepctions.xlsx and violations.xlsx. All the column names from the excel files were used as the column name for the database. Within the database there was two tables created called inspections and violations.</w:t>
       </w:r>
     </w:p>
     <w:p>
       <w:r>
-        <w:t>Task 2 required to create a new Python program called sql_food.py. This Python program lists all the distinctive businesses which have at least one violation. The businesses name is then listed alphabetically in the console with the count of the violations for each individual business. This data is then saved into the ‘</w:t>
-      </w:r>
-      <w:proofErr w:type="spellStart"/>
-      <w:r>
-        <w:t>database.db</w:t>
-      </w:r>
-      <w:proofErr w:type="spellEnd"/>
-      <w:r>
-        <w:t xml:space="preserve">’ in a new table called </w:t>
-      </w:r>
-      <w:proofErr w:type="spellStart"/>
-      <w:r>
-        <w:t>previous_violations</w:t>
-      </w:r>
-      <w:proofErr w:type="spellEnd"/>
-      <w:r>
-        <w:t>. The table includes the columns of the business name, address, zip code and city.</w:t>
+        <w:t>Task 2 required to create a new Python program called sql_food.py. This Python program lists all the distinctive businesses which have at least one violation. The businesses name is then listed alphabetically in the console with the count of the violations for each individual business. This data is then saved into the ‘database.db’ in a new table called previous_violations. The table includes the columns of the business name, address, zip code and city.</w:t>
       </w:r>
     </w:p>
     <w:p>
@@ -359,15 +240,7 @@
       </w:r>
       <w:r>
         <w:lastRenderedPageBreak/>
-        <w:t xml:space="preserve">per </w:t>
-      </w:r>
-      <w:proofErr w:type="gramStart"/>
-      <w:r>
-        <w:t>month,  postcode</w:t>
-      </w:r>
-      <w:proofErr w:type="gramEnd"/>
-      <w:r>
-        <w:t xml:space="preserve"> with the lowest total of violations and the average number of violations per month for all of California. The second graph includes the average number of violations per month for all of McDonalds compared with Burger Kings.</w:t>
+        <w:t>per month,  postcode with the lowest total of violations and the average number of violations per month for all of California. The second graph includes the average number of violations per month for all of McDonalds compared with Burger Kings.</w:t>
       </w:r>
     </w:p>
     <w:p>
@@ -386,26 +259,10 @@
     </w:p>
     <w:p>
       <w:r>
-        <w:t xml:space="preserve">Three database tables were created which included inspections, violations and </w:t>
-      </w:r>
-      <w:proofErr w:type="spellStart"/>
-      <w:r>
-        <w:t>previous_violations</w:t>
-      </w:r>
-      <w:proofErr w:type="spellEnd"/>
-      <w:r>
-        <w:t xml:space="preserve">. </w:t>
+        <w:t xml:space="preserve">Three database tables were created which included inspections, violations and previous_violations. </w:t>
       </w:r>
       <w:r>
-        <w:t xml:space="preserve">Here below is the </w:t>
-      </w:r>
-      <w:proofErr w:type="spellStart"/>
-      <w:r>
-        <w:t>sql</w:t>
-      </w:r>
-      <w:proofErr w:type="spellEnd"/>
-      <w:r>
-        <w:t xml:space="preserve"> query commands for creating the three databases. </w:t>
+        <w:t xml:space="preserve">Here below is the sql query commands for creating the three databases. </w:t>
       </w:r>
     </w:p>
     <w:p>
@@ -414,149 +271,11 @@
       </w:r>
     </w:p>
     <w:p>
-      <w:proofErr w:type="spellStart"/>
       <w:r>
-        <w:t>activity_date</w:t>
+        <w:t xml:space="preserve">activity_date date, employee_id varchar(12), facility_address varchar(120), facility_city varchar(60), facility_id varchar(12), facility_name varchar(12), facility_state varchar(2), facility_zip varchar(10), grade text, owner_id varchar(12), owner_name varchar(100), pe_description text, program_element_pe integer(4), program_name varchar(100), program_status text, record_id varchar(12), score integer(3), serial_number varchar(15), </w:t>
       </w:r>
-      <w:proofErr w:type="spellEnd"/>
       <w:r>
-        <w:t xml:space="preserve"> date, </w:t>
-      </w:r>
-      <w:proofErr w:type="spellStart"/>
-      <w:r>
-        <w:t>employee_id</w:t>
-      </w:r>
-      <w:proofErr w:type="spellEnd"/>
-      <w:r>
-        <w:t xml:space="preserve"> </w:t>
-      </w:r>
-      <w:proofErr w:type="gramStart"/>
-      <w:r>
-        <w:t>varchar(</w:t>
-      </w:r>
-      <w:proofErr w:type="gramEnd"/>
-      <w:r>
-        <w:t xml:space="preserve">12), </w:t>
-      </w:r>
-      <w:proofErr w:type="spellStart"/>
-      <w:r>
-        <w:t>facility_address</w:t>
-      </w:r>
-      <w:proofErr w:type="spellEnd"/>
-      <w:r>
-        <w:t xml:space="preserve"> varchar(120), </w:t>
-      </w:r>
-      <w:proofErr w:type="spellStart"/>
-      <w:r>
-        <w:t>facility_city</w:t>
-      </w:r>
-      <w:proofErr w:type="spellEnd"/>
-      <w:r>
-        <w:t xml:space="preserve"> varchar(60), </w:t>
-      </w:r>
-      <w:proofErr w:type="spellStart"/>
-      <w:r>
-        <w:t>facility_id</w:t>
-      </w:r>
-      <w:proofErr w:type="spellEnd"/>
-      <w:r>
-        <w:t xml:space="preserve"> varchar(12), </w:t>
-      </w:r>
-      <w:proofErr w:type="spellStart"/>
-      <w:r>
-        <w:t>facility_name</w:t>
-      </w:r>
-      <w:proofErr w:type="spellEnd"/>
-      <w:r>
-        <w:t xml:space="preserve"> varchar(12), </w:t>
-      </w:r>
-      <w:proofErr w:type="spellStart"/>
-      <w:r>
-        <w:t>facility_state</w:t>
-      </w:r>
-      <w:proofErr w:type="spellEnd"/>
-      <w:r>
-        <w:t xml:space="preserve"> varchar(2), </w:t>
-      </w:r>
-      <w:proofErr w:type="spellStart"/>
-      <w:r>
-        <w:t>facility_zip</w:t>
-      </w:r>
-      <w:proofErr w:type="spellEnd"/>
-      <w:r>
-        <w:t xml:space="preserve"> varchar(10), grade text, </w:t>
-      </w:r>
-      <w:proofErr w:type="spellStart"/>
-      <w:r>
-        <w:t>owner_id</w:t>
-      </w:r>
-      <w:proofErr w:type="spellEnd"/>
-      <w:r>
-        <w:t xml:space="preserve"> varchar(12), </w:t>
-      </w:r>
-      <w:proofErr w:type="spellStart"/>
-      <w:r>
-        <w:t>owner_name</w:t>
-      </w:r>
-      <w:proofErr w:type="spellEnd"/>
-      <w:r>
-        <w:t xml:space="preserve"> varchar(100), </w:t>
-      </w:r>
-      <w:proofErr w:type="spellStart"/>
-      <w:r>
-        <w:t>pe_description</w:t>
-      </w:r>
-      <w:proofErr w:type="spellEnd"/>
-      <w:r>
-        <w:t xml:space="preserve"> text, </w:t>
-      </w:r>
-      <w:proofErr w:type="spellStart"/>
-      <w:r>
-        <w:t>program_element_pe</w:t>
-      </w:r>
-      <w:proofErr w:type="spellEnd"/>
-      <w:r>
-        <w:t xml:space="preserve"> integer(4), </w:t>
-      </w:r>
-      <w:proofErr w:type="spellStart"/>
-      <w:r>
-        <w:t>program_name</w:t>
-      </w:r>
-      <w:proofErr w:type="spellEnd"/>
-      <w:r>
-        <w:t xml:space="preserve"> varchar(100), </w:t>
-      </w:r>
-      <w:proofErr w:type="spellStart"/>
-      <w:r>
-        <w:t>program_status</w:t>
-      </w:r>
-      <w:proofErr w:type="spellEnd"/>
-      <w:r>
-        <w:t xml:space="preserve"> text, </w:t>
-      </w:r>
-      <w:proofErr w:type="spellStart"/>
-      <w:r>
-        <w:t>record_id</w:t>
-      </w:r>
-      <w:proofErr w:type="spellEnd"/>
-      <w:r>
-        <w:t xml:space="preserve"> varchar(12), score integer(3), </w:t>
-      </w:r>
-      <w:proofErr w:type="spellStart"/>
-      <w:r>
-        <w:t>serial_number</w:t>
-      </w:r>
-      <w:proofErr w:type="spellEnd"/>
-      <w:r>
-        <w:t xml:space="preserve"> varchar(15), </w:t>
-      </w:r>
-      <w:proofErr w:type="spellStart"/>
-      <w:r>
-        <w:t>service_code</w:t>
-      </w:r>
-      <w:proofErr w:type="spellEnd"/>
-      <w:r>
-        <w:t xml:space="preserve"> integer(5)</w:t>
+        <w:t>service_code integer(5)</w:t>
       </w:r>
     </w:p>
     <w:p>
@@ -571,47 +290,7 @@
     </w:p>
     <w:p>
       <w:r>
-        <w:t xml:space="preserve">points </w:t>
-      </w:r>
-      <w:proofErr w:type="gramStart"/>
-      <w:r>
-        <w:t>integer(</w:t>
-      </w:r>
-      <w:proofErr w:type="gramEnd"/>
-      <w:r>
-        <w:t xml:space="preserve">2), </w:t>
-      </w:r>
-      <w:proofErr w:type="spellStart"/>
-      <w:r>
-        <w:t>serial_number</w:t>
-      </w:r>
-      <w:proofErr w:type="spellEnd"/>
-      <w:r>
-        <w:t xml:space="preserve"> varchar(15), </w:t>
-      </w:r>
-      <w:proofErr w:type="spellStart"/>
-      <w:r>
-        <w:t>violation_code</w:t>
-      </w:r>
-      <w:proofErr w:type="spellEnd"/>
-      <w:r>
-        <w:t xml:space="preserve"> varchar(5), </w:t>
-      </w:r>
-      <w:proofErr w:type="spellStart"/>
-      <w:r>
-        <w:t>violation_description</w:t>
-      </w:r>
-      <w:proofErr w:type="spellEnd"/>
-      <w:r>
-        <w:t xml:space="preserve"> text, </w:t>
-      </w:r>
-      <w:proofErr w:type="spellStart"/>
-      <w:r>
-        <w:t>violation_status</w:t>
-      </w:r>
-      <w:proofErr w:type="spellEnd"/>
-      <w:r>
-        <w:t xml:space="preserve"> text</w:t>
+        <w:t>points integer(2), serial_number varchar(15), violation_code varchar(5), violation_description text, violation_status text</w:t>
       </w:r>
     </w:p>
     <w:p>
@@ -621,36 +300,12 @@
     </w:p>
     <w:p>
       <w:r>
-        <w:t xml:space="preserve">CREATE TABLE </w:t>
-      </w:r>
-      <w:proofErr w:type="spellStart"/>
-      <w:r>
-        <w:t>previous_violations</w:t>
-      </w:r>
-      <w:proofErr w:type="spellEnd"/>
-      <w:r>
-        <w:t xml:space="preserve"> {</w:t>
+        <w:t>CREATE TABLE previous_violations {</w:t>
       </w:r>
     </w:p>
     <w:p>
       <w:r>
-        <w:t xml:space="preserve">name </w:t>
-      </w:r>
-      <w:proofErr w:type="gramStart"/>
-      <w:r>
-        <w:t>varchar(</w:t>
-      </w:r>
-      <w:proofErr w:type="gramEnd"/>
-      <w:r>
-        <w:t xml:space="preserve">100), address varchar(120), </w:t>
-      </w:r>
-      <w:proofErr w:type="spellStart"/>
-      <w:r>
-        <w:t>zipCode</w:t>
-      </w:r>
-      <w:proofErr w:type="spellEnd"/>
-      <w:r>
-        <w:t xml:space="preserve"> varchar(10), city varchar(60)</w:t>
+        <w:t>name varchar(100), address varchar(120), zipCode varchar(10), city varchar(60)</w:t>
       </w:r>
     </w:p>
     <w:p>
@@ -742,44 +397,12 @@
     </w:p>
     <w:p>
       <w:r>
-        <w:t xml:space="preserve">The excel workbook </w:t>
-      </w:r>
-      <w:proofErr w:type="spellStart"/>
-      <w:r>
-        <w:t>ViolationTypes</w:t>
-      </w:r>
-      <w:proofErr w:type="spellEnd"/>
-      <w:r>
-        <w:t xml:space="preserve"> shows the number of each type of violations based on the violation code. This data was taken from the database ‘</w:t>
-      </w:r>
-      <w:proofErr w:type="spellStart"/>
-      <w:r>
-        <w:t>database.db</w:t>
-      </w:r>
-      <w:proofErr w:type="spellEnd"/>
-      <w:r>
-        <w:t>’ by querying the above requirement. The data was then displayed in excel to help with the readability when conducting an analysis of the information.</w:t>
+        <w:t>The excel workbook ViolationTypes shows the number of each type of violations based on the violation code. This data was taken from the database ‘database.db’ by querying the above requirement. The data was then displayed in excel to help with the readability when conducting an analysis of the information.</w:t>
       </w:r>
     </w:p>
     <w:p>
       <w:r>
-        <w:t xml:space="preserve">The total count of the number of violations was a staggering 906,014. Two code violations had a high amount of violations compared to the other codes. This included code F033 with 100,083 violations and F044 with 102,012 violations. Code violation F033 is a nonfood-contact surfaces, clean and in good repair while F044 is floors, walls and ceilings properly built, maintained in good repair and clean. From </w:t>
-      </w:r>
-      <w:proofErr w:type="spellStart"/>
-      <w:r>
-        <w:t>analysing</w:t>
-      </w:r>
-      <w:proofErr w:type="spellEnd"/>
-      <w:r>
-        <w:t xml:space="preserve"> the </w:t>
-      </w:r>
-      <w:proofErr w:type="gramStart"/>
-      <w:r>
-        <w:t>data</w:t>
-      </w:r>
-      <w:proofErr w:type="gramEnd"/>
-      <w:r>
-        <w:t xml:space="preserve"> it can be seen that no code violations have zero violations however fifteen codes have only one violation.</w:t>
+        <w:t>The total count of the number of violations was a staggering 906,014. Two code violations had a high amount of violations compared to the other codes. This included code F033 with 100,083 violations and F044 with 102,012 violations. Code violation F033 is a nonfood-contact surfaces, clean and in good repair while F044 is floors, walls and ceilings properly built, maintained in good repair and clean. From analysing the data it can be seen that no code violations have zero violations however fifteen codes have only one violation.</w:t>
       </w:r>
     </w:p>
     <w:tbl>
@@ -1942,25 +1565,7 @@
                 <w:color w:val="000000"/>
                 <w:lang w:val="en-AU" w:eastAsia="en-AU"/>
               </w:rPr>
-              <w:t xml:space="preserve"># 12. Returned and </w:t>
-            </w:r>
-            <w:proofErr w:type="spellStart"/>
-            <w:r>
-              <w:rPr>
-                <w:rFonts w:ascii="Calibri" w:eastAsia="Times New Roman" w:hAnsi="Calibri" w:cs="Calibri"/>
-                <w:color w:val="000000"/>
-                <w:lang w:val="en-AU" w:eastAsia="en-AU"/>
-              </w:rPr>
-              <w:t>reservice</w:t>
-            </w:r>
-            <w:proofErr w:type="spellEnd"/>
-            <w:r>
-              <w:rPr>
-                <w:rFonts w:ascii="Calibri" w:eastAsia="Times New Roman" w:hAnsi="Calibri" w:cs="Calibri"/>
-                <w:color w:val="000000"/>
-                <w:lang w:val="en-AU" w:eastAsia="en-AU"/>
-              </w:rPr>
-              <w:t xml:space="preserve"> food</w:t>
+              <w:t># 12. Returned and reservice food</w:t>
             </w:r>
           </w:p>
         </w:tc>
@@ -3641,25 +3246,7 @@
                 <w:color w:val="000000"/>
                 <w:lang w:val="en-AU" w:eastAsia="en-AU"/>
               </w:rPr>
-              <w:t xml:space="preserve"># 32. Food properly </w:t>
-            </w:r>
-            <w:proofErr w:type="spellStart"/>
-            <w:r>
-              <w:rPr>
-                <w:rFonts w:ascii="Calibri" w:eastAsia="Times New Roman" w:hAnsi="Calibri" w:cs="Calibri"/>
-                <w:color w:val="000000"/>
-                <w:lang w:val="en-AU" w:eastAsia="en-AU"/>
-              </w:rPr>
-              <w:t>labeled</w:t>
-            </w:r>
-            <w:proofErr w:type="spellEnd"/>
-            <w:r>
-              <w:rPr>
-                <w:rFonts w:ascii="Calibri" w:eastAsia="Times New Roman" w:hAnsi="Calibri" w:cs="Calibri"/>
-                <w:color w:val="000000"/>
-                <w:lang w:val="en-AU" w:eastAsia="en-AU"/>
-              </w:rPr>
-              <w:t xml:space="preserve"> &amp; honestly presented</w:t>
+              <w:t># 32. Food properly labeled &amp; honestly presented</w:t>
             </w:r>
           </w:p>
         </w:tc>
@@ -3743,25 +3330,7 @@
                 <w:color w:val="000000"/>
                 <w:lang w:val="en-AU" w:eastAsia="en-AU"/>
               </w:rPr>
-              <w:t xml:space="preserve"># 33. </w:t>
-            </w:r>
-            <w:proofErr w:type="spellStart"/>
-            <w:r>
-              <w:rPr>
-                <w:rFonts w:ascii="Calibri" w:eastAsia="Times New Roman" w:hAnsi="Calibri" w:cs="Calibri"/>
-                <w:color w:val="000000"/>
-                <w:lang w:val="en-AU" w:eastAsia="en-AU"/>
-              </w:rPr>
-              <w:t>Nonfood</w:t>
-            </w:r>
-            <w:proofErr w:type="spellEnd"/>
-            <w:r>
-              <w:rPr>
-                <w:rFonts w:ascii="Calibri" w:eastAsia="Times New Roman" w:hAnsi="Calibri" w:cs="Calibri"/>
-                <w:color w:val="000000"/>
-                <w:lang w:val="en-AU" w:eastAsia="en-AU"/>
-              </w:rPr>
-              <w:t>-contact surfaces clean and in good repair</w:t>
+              <w:t># 33. Nonfood-contact surfaces clean and in good repair</w:t>
             </w:r>
           </w:p>
         </w:tc>
@@ -3845,25 +3414,7 @@
                 <w:color w:val="000000"/>
                 <w:lang w:val="en-AU" w:eastAsia="en-AU"/>
               </w:rPr>
-              <w:t xml:space="preserve"># 34. </w:t>
-            </w:r>
-            <w:proofErr w:type="spellStart"/>
-            <w:r>
-              <w:rPr>
-                <w:rFonts w:ascii="Calibri" w:eastAsia="Times New Roman" w:hAnsi="Calibri" w:cs="Calibri"/>
-                <w:color w:val="000000"/>
-                <w:lang w:val="en-AU" w:eastAsia="en-AU"/>
-              </w:rPr>
-              <w:t>Warewashing</w:t>
-            </w:r>
-            <w:proofErr w:type="spellEnd"/>
-            <w:r>
-              <w:rPr>
-                <w:rFonts w:ascii="Calibri" w:eastAsia="Times New Roman" w:hAnsi="Calibri" w:cs="Calibri"/>
-                <w:color w:val="000000"/>
-                <w:lang w:val="en-AU" w:eastAsia="en-AU"/>
-              </w:rPr>
-              <w:t xml:space="preserve"> facilities: Adequate, maintained, properly use, test strips available</w:t>
+              <w:t># 34. Warewashing facilities: Adequate, maintained, properly use, test strips available</w:t>
             </w:r>
           </w:p>
         </w:tc>
@@ -6384,18 +5935,8 @@
                 <w:color w:val="000000"/>
                 <w:lang w:val="en-AU" w:eastAsia="en-AU"/>
               </w:rPr>
-              <w:t xml:space="preserve">Food in good condition, safe and </w:t>
-            </w:r>
-            <w:proofErr w:type="spellStart"/>
-            <w:r>
-              <w:rPr>
-                <w:rFonts w:ascii="Calibri" w:eastAsia="Times New Roman" w:hAnsi="Calibri" w:cs="Calibri"/>
-                <w:color w:val="000000"/>
-                <w:lang w:val="en-AU" w:eastAsia="en-AU"/>
-              </w:rPr>
-              <w:t>unadultered</w:t>
-            </w:r>
-            <w:proofErr w:type="spellEnd"/>
+              <w:t>Food in good condition, safe and unadultered</w:t>
+            </w:r>
           </w:p>
         </w:tc>
         <w:tc>
@@ -9670,18 +9211,8 @@
                 <w:color w:val="000000"/>
                 <w:lang w:val="en-AU" w:eastAsia="en-AU"/>
               </w:rPr>
-              <w:t xml:space="preserve">No unapproved sleeping </w:t>
-            </w:r>
-            <w:proofErr w:type="spellStart"/>
-            <w:r>
-              <w:rPr>
-                <w:rFonts w:ascii="Calibri" w:eastAsia="Times New Roman" w:hAnsi="Calibri" w:cs="Calibri"/>
-                <w:color w:val="000000"/>
-                <w:lang w:val="en-AU" w:eastAsia="en-AU"/>
-              </w:rPr>
-              <w:t>accomodations</w:t>
-            </w:r>
-            <w:proofErr w:type="spellEnd"/>
+              <w:t>No unapproved sleeping accomodations</w:t>
+            </w:r>
           </w:p>
         </w:tc>
         <w:tc>
@@ -10101,18 +9632,8 @@
                 <w:color w:val="000000"/>
                 <w:lang w:val="en-AU" w:eastAsia="en-AU"/>
               </w:rPr>
-              <w:t xml:space="preserve">Food properly </w:t>
-            </w:r>
-            <w:proofErr w:type="spellStart"/>
-            <w:r>
-              <w:rPr>
-                <w:rFonts w:ascii="Calibri" w:eastAsia="Times New Roman" w:hAnsi="Calibri" w:cs="Calibri"/>
-                <w:color w:val="000000"/>
-                <w:lang w:val="en-AU" w:eastAsia="en-AU"/>
-              </w:rPr>
-              <w:t>labeled</w:t>
-            </w:r>
-            <w:proofErr w:type="spellEnd"/>
+              <w:t>Food properly labeled</w:t>
+            </w:r>
           </w:p>
         </w:tc>
         <w:tc>
@@ -10531,18 +10052,8 @@
                 <w:color w:val="000000"/>
                 <w:lang w:val="en-AU" w:eastAsia="en-AU"/>
               </w:rPr>
-              <w:t xml:space="preserve"># 15. Tobacco / Eating / Drinking / Habits / </w:t>
-            </w:r>
-            <w:proofErr w:type="spellStart"/>
-            <w:r>
-              <w:rPr>
-                <w:rFonts w:ascii="Calibri" w:eastAsia="Times New Roman" w:hAnsi="Calibri" w:cs="Calibri"/>
-                <w:color w:val="000000"/>
-                <w:lang w:val="en-AU" w:eastAsia="en-AU"/>
-              </w:rPr>
-              <w:t>Behaviors</w:t>
-            </w:r>
-            <w:proofErr w:type="spellEnd"/>
+              <w:t># 15. Tobacco / Eating / Drinking / Habits / Behaviors</w:t>
+            </w:r>
           </w:p>
         </w:tc>
         <w:tc>
@@ -10859,20 +10370,70 @@
     </w:p>
     <w:p>
       <w:r>
-        <w:t xml:space="preserve">Based on Task 4 of your assignment, describe the results of your analysis (in addition to the graph – you may need to screenshot or otherwise export from your </w:t>
-      </w:r>
-      <w:proofErr w:type="spellStart"/>
-      <w:r>
-        <w:t>iPython</w:t>
-      </w:r>
-      <w:proofErr w:type="spellEnd"/>
-      <w:r>
-        <w:t xml:space="preserve"> console). Make any comments about the data you see fit.</w:t>
+        <w:t>Based on Task 4 of your assignment, describe the results of your analysis (in addition to the graph – you may need to screenshot or otherwise export from your iPython console). Make any comments about the data you see fit.</w:t>
       </w:r>
     </w:p>
     <w:p>
       <w:pPr>
         <w:pStyle w:val="Heading1"/>
+      </w:pPr>
+    </w:p>
+    <w:p/>
+    <w:p/>
+    <w:p/>
+    <w:p/>
+    <w:p/>
+    <w:p/>
+    <w:p/>
+    <w:p/>
+    <w:p/>
+    <w:p/>
+    <w:p/>
+    <w:p/>
+    <w:p/>
+    <w:p>
+      <w:pPr>
+        <w:pStyle w:val="Heading1"/>
+        <w:rPr>
+          <w:rStyle w:val="Heading1Char"/>
+          <w:b/>
+        </w:rPr>
+      </w:pPr>
+      <w:r>
+        <w:rPr>
+          <w:rStyle w:val="Heading1Char"/>
+          <w:b/>
+        </w:rPr>
+        <w:lastRenderedPageBreak/>
+        <w:t>Configuration Management and Version Control</w:t>
+      </w:r>
+    </w:p>
+    <w:p>
+      <w:r>
+        <w:t>Throughout the Data Analysis and Visualisation project Github was used as the configuration management and version control. All my files were updated through Github whenever I made major or minor changes. These changes were labelled with a brief description so all updates were logged with what changed or was created. The main reasoning for this was to make sure if any unexpected issues arise within certain versions then it will be easy to look back at previous versions and investigate it.</w:t>
+      </w:r>
+    </w:p>
+    <w:p>
+      <w:pPr>
+        <w:pStyle w:val="Heading1"/>
+        <w:rPr>
+          <w:rStyle w:val="Heading1Char"/>
+          <w:b/>
+        </w:rPr>
+      </w:pPr>
+      <w:r>
+        <w:rPr>
+          <w:rStyle w:val="Heading1Char"/>
+          <w:b/>
+        </w:rPr>
+        <w:t>Github Log</w:t>
+      </w:r>
+      <w:bookmarkStart w:id="0" w:name="_GoBack"/>
+      <w:bookmarkEnd w:id="0"/>
+    </w:p>
+    <w:p>
+      <w:pPr>
+        <w:ind w:left="0"/>
       </w:pPr>
     </w:p>
     <w:sectPr>
@@ -10949,7 +10510,6 @@
         <w:showingPlcHdr/>
         <w15:appearance w15:val="hidden"/>
       </w:sdtPr>
-      <w:sdtEndPr/>
       <w:sdtContent>
         <w:r>
           <w:t>[Type here]</w:t>
@@ -10969,7 +10529,6 @@
         <w:showingPlcHdr/>
         <w15:appearance w15:val="hidden"/>
       </w:sdtPr>
-      <w:sdtEndPr/>
       <w:sdtContent>
         <w:r>
           <w:t>[Type here]</w:t>
@@ -10989,7 +10548,6 @@
         <w:showingPlcHdr/>
         <w15:appearance w15:val="hidden"/>
       </w:sdtPr>
-      <w:sdtEndPr/>
       <w:sdtContent>
         <w:r>
           <w:t>[Type here]</w:t>
@@ -11036,7 +10594,6 @@
               <w:dataBinding w:prefixMappings="xmlns:ns0='http://purl.org/dc/elements/1.1/' xmlns:ns1='http://schemas.openxmlformats.org/package/2006/metadata/core-properties' " w:xpath="/ns1:coreProperties[1]/ns0:title[1]" w:storeItemID="{6C3C8BC8-F283-45AE-878A-BAB7291924A1}"/>
               <w:text/>
             </w:sdtPr>
-            <w:sdtEndPr/>
             <w:sdtContent>
               <w:r>
                 <w:t>Food Violations Report</w:t>
@@ -11116,7 +10673,7 @@
             <w:rPr>
               <w:noProof/>
             </w:rPr>
-            <w:t>9</w:t>
+            <w:t>10</w:t>
           </w:r>
           <w:r>
             <w:fldChar w:fldCharType="end"/>
@@ -11129,7 +10686,7 @@
               <w:rPr>
                 <w:noProof/>
               </w:rPr>
-              <w:t>9</w:t>
+              <w:t>10</w:t>
             </w:r>
           </w:fldSimple>
         </w:p>
@@ -11161,7 +10718,6 @@
         <w:dataBinding w:prefixMappings="xmlns:ns0='http://purl.org/dc/elements/1.1/' xmlns:ns1='http://schemas.openxmlformats.org/package/2006/metadata/core-properties' " w:xpath="/ns1:coreProperties[1]/ns0:title[1]" w:storeItemID="{6C3C8BC8-F283-45AE-878A-BAB7291924A1}"/>
         <w:text/>
       </w:sdtPr>
-      <w:sdtEndPr/>
       <w:sdtContent>
         <w:r>
           <w:t>Food Violations Report</w:t>
@@ -12267,7 +11823,7 @@
     <w:rsid w:val="001A25F8"/>
     <w:rsid w:val="00344596"/>
     <w:rsid w:val="00854693"/>
-    <w:rsid w:val="00CC0065"/>
+    <w:rsid w:val="00F53174"/>
     <w:rsid w:val="00F65A08"/>
   </w:rsids>
   <m:mathPr>

</xml_diff>

<commit_message>
Added images to the report document.
</commit_message>
<xml_diff>
--- a/s5138647_JakeAttard_ReportDocument.docx
+++ b/s5138647_JakeAttard_ReportDocument.docx
@@ -165,16 +165,72 @@
     </w:sdt>
     <w:p>
       <w:r>
-        <w:t>This report is based on food inspection and health violation data provided in excel sheets which has been analysed and put into a sqlite database. Python was used to analyse the data through graphs being made using</w:t>
-      </w:r>
-      <w:r>
-        <w:t xml:space="preserve"> matplotlib which is an extension to</w:t>
-      </w:r>
-      <w:r>
-        <w:t xml:space="preserve"> numpy. Matplotlib is a plotting library which is able to generate graphs using the Python programming language.</w:t>
-      </w:r>
-      <w:r>
-        <w:t xml:space="preserve"> This report provides methods for each of the four tasks making the data presented straightforward which meets the tasks requirement. All of the results in this report are analysed in depth with clear conclusions for the tasks completed. </w:t>
+        <w:t xml:space="preserve">This report is based on food inspection and health violation data provided in excel sheets which has been </w:t>
+      </w:r>
+      <w:proofErr w:type="spellStart"/>
+      <w:r>
+        <w:t>analysed</w:t>
+      </w:r>
+      <w:proofErr w:type="spellEnd"/>
+      <w:r>
+        <w:t xml:space="preserve"> and put into a </w:t>
+      </w:r>
+      <w:proofErr w:type="spellStart"/>
+      <w:r>
+        <w:t>sqlite</w:t>
+      </w:r>
+      <w:proofErr w:type="spellEnd"/>
+      <w:r>
+        <w:t xml:space="preserve"> database. Python was used to </w:t>
+      </w:r>
+      <w:proofErr w:type="spellStart"/>
+      <w:r>
+        <w:t>analyse</w:t>
+      </w:r>
+      <w:proofErr w:type="spellEnd"/>
+      <w:r>
+        <w:t xml:space="preserve"> the data through graphs being made using</w:t>
+      </w:r>
+      <w:r>
+        <w:t xml:space="preserve"> </w:t>
+      </w:r>
+      <w:proofErr w:type="spellStart"/>
+      <w:r>
+        <w:t>matplotlib</w:t>
+      </w:r>
+      <w:proofErr w:type="spellEnd"/>
+      <w:r>
+        <w:t xml:space="preserve"> which is an extension to</w:t>
+      </w:r>
+      <w:r>
+        <w:t xml:space="preserve"> </w:t>
+      </w:r>
+      <w:proofErr w:type="spellStart"/>
+      <w:r>
+        <w:t>numpy</w:t>
+      </w:r>
+      <w:proofErr w:type="spellEnd"/>
+      <w:r>
+        <w:t xml:space="preserve">. </w:t>
+      </w:r>
+      <w:proofErr w:type="spellStart"/>
+      <w:r>
+        <w:t>Matplotlib</w:t>
+      </w:r>
+      <w:proofErr w:type="spellEnd"/>
+      <w:r>
+        <w:t xml:space="preserve"> is a plotting library which is able to generate graphs using the Python programming language.</w:t>
+      </w:r>
+      <w:r>
+        <w:t xml:space="preserve"> This report provides methods for each of the four tasks making the data presented straightforward which meets the tasks requirement. All of the results in this report are </w:t>
+      </w:r>
+      <w:proofErr w:type="spellStart"/>
+      <w:r>
+        <w:t>analysed</w:t>
+      </w:r>
+      <w:proofErr w:type="spellEnd"/>
+      <w:r>
+        <w:t xml:space="preserve"> in depth with clear conclusions for the tasks completed. </w:t>
       </w:r>
     </w:p>
     <w:p>
@@ -213,17 +269,73 @@
     </w:sdt>
     <w:p>
       <w:r>
-        <w:t xml:space="preserve">The purpose of this report is to analyse food inspections and health violations by using the data provided in the two excel documents inspections and violations. This information is then put into a sqlite database which is used to create Python programs which analyse and highlight key data as specified. </w:t>
+        <w:t xml:space="preserve">The purpose of this report is to </w:t>
+      </w:r>
+      <w:proofErr w:type="spellStart"/>
+      <w:r>
+        <w:t>analyse</w:t>
+      </w:r>
+      <w:proofErr w:type="spellEnd"/>
+      <w:r>
+        <w:t xml:space="preserve"> food inspections and health violations by using the data provided in the two excel documents inspections and violations. This information is then put into a </w:t>
+      </w:r>
+      <w:proofErr w:type="spellStart"/>
+      <w:r>
+        <w:t>sqlite</w:t>
+      </w:r>
+      <w:proofErr w:type="spellEnd"/>
+      <w:r>
+        <w:t xml:space="preserve"> database which is used to create Python programs which </w:t>
+      </w:r>
+      <w:proofErr w:type="spellStart"/>
+      <w:r>
+        <w:t>analyse</w:t>
+      </w:r>
+      <w:proofErr w:type="spellEnd"/>
+      <w:r>
+        <w:t xml:space="preserve"> and highlight key data as specified. </w:t>
       </w:r>
     </w:p>
     <w:p>
       <w:r>
-        <w:t>Task 1 required to create a new Python program called createddb_food.py. The main purpose of this file was to create a sqlite database called ‘database.db’ which imports all the information from the insepctions.xlsx and violations.xlsx. All the column names from the excel files were used as the column name for the database. Within the database there was two tables created called inspections and violations.</w:t>
+        <w:t xml:space="preserve">Task 1 required to create a new Python program called createddb_food.py. The main purpose of this file was to create a </w:t>
+      </w:r>
+      <w:proofErr w:type="spellStart"/>
+      <w:r>
+        <w:t>sqlite</w:t>
+      </w:r>
+      <w:proofErr w:type="spellEnd"/>
+      <w:r>
+        <w:t xml:space="preserve"> database called ‘</w:t>
+      </w:r>
+      <w:proofErr w:type="spellStart"/>
+      <w:r>
+        <w:t>database.db</w:t>
+      </w:r>
+      <w:proofErr w:type="spellEnd"/>
+      <w:r>
+        <w:t>’ which imports all the information from the insepctions.xlsx and violations.xlsx. All the column names from the excel files were used as the column name for the database. Within the database there was two tables created called inspections and violations.</w:t>
       </w:r>
     </w:p>
     <w:p>
       <w:r>
-        <w:t>Task 2 required to create a new Python program called sql_food.py. This Python program lists all the distinctive businesses which have at least one violation. The businesses name is then listed alphabetically in the console with the count of the violations for each individual business. This data is then saved into the ‘database.db’ in a new table called previous_violations. The table includes the columns of the business name, address, zip code and city.</w:t>
+        <w:t>Task 2 required to create a new Python program called sql_food.py. This Python program lists all the distinctive businesses which have at least one violation. The businesses name is then listed alphabetically in the console with the count of the violations for each individual business. This data is then saved into the ‘</w:t>
+      </w:r>
+      <w:proofErr w:type="spellStart"/>
+      <w:r>
+        <w:t>database.db</w:t>
+      </w:r>
+      <w:proofErr w:type="spellEnd"/>
+      <w:r>
+        <w:t xml:space="preserve">’ in a new table called </w:t>
+      </w:r>
+      <w:proofErr w:type="spellStart"/>
+      <w:r>
+        <w:t>previous_violations</w:t>
+      </w:r>
+      <w:proofErr w:type="spellEnd"/>
+      <w:r>
+        <w:t>. The table includes the columns of the business name, address, zip code and city.</w:t>
       </w:r>
     </w:p>
     <w:p>
@@ -240,7 +352,15 @@
       </w:r>
       <w:r>
         <w:lastRenderedPageBreak/>
-        <w:t>per month,  postcode with the lowest total of violations and the average number of violations per month for all of California. The second graph includes the average number of violations per month for all of McDonalds compared with Burger Kings.</w:t>
+        <w:t xml:space="preserve">per </w:t>
+      </w:r>
+      <w:proofErr w:type="gramStart"/>
+      <w:r>
+        <w:t>month,  postcode</w:t>
+      </w:r>
+      <w:proofErr w:type="gramEnd"/>
+      <w:r>
+        <w:t xml:space="preserve"> with the lowest total of violations and the average number of violations per month for all of California. The second graph includes the average number of violations per month for all of McDonalds compared with Burger Kings.</w:t>
       </w:r>
     </w:p>
     <w:p>
@@ -259,10 +379,26 @@
     </w:p>
     <w:p>
       <w:r>
-        <w:t xml:space="preserve">Three database tables were created which included inspections, violations and previous_violations. </w:t>
-      </w:r>
-      <w:r>
-        <w:t xml:space="preserve">Here below is the sql query commands for creating the three databases. </w:t>
+        <w:t xml:space="preserve">Three database tables were created which included inspections, violations and </w:t>
+      </w:r>
+      <w:proofErr w:type="spellStart"/>
+      <w:r>
+        <w:t>previous_violations</w:t>
+      </w:r>
+      <w:proofErr w:type="spellEnd"/>
+      <w:r>
+        <w:t xml:space="preserve">. </w:t>
+      </w:r>
+      <w:r>
+        <w:t xml:space="preserve">Here below is the </w:t>
+      </w:r>
+      <w:proofErr w:type="spellStart"/>
+      <w:r>
+        <w:t>sql</w:t>
+      </w:r>
+      <w:proofErr w:type="spellEnd"/>
+      <w:r>
+        <w:t xml:space="preserve"> query commands for creating the three databases. </w:t>
       </w:r>
     </w:p>
     <w:p>
@@ -271,11 +407,149 @@
       </w:r>
     </w:p>
     <w:p>
-      <w:r>
-        <w:t xml:space="preserve">activity_date date, employee_id varchar(12), facility_address varchar(120), facility_city varchar(60), facility_id varchar(12), facility_name varchar(12), facility_state varchar(2), facility_zip varchar(10), grade text, owner_id varchar(12), owner_name varchar(100), pe_description text, program_element_pe integer(4), program_name varchar(100), program_status text, record_id varchar(12), score integer(3), serial_number varchar(15), </w:t>
-      </w:r>
-      <w:r>
-        <w:t>service_code integer(5)</w:t>
+      <w:proofErr w:type="spellStart"/>
+      <w:r>
+        <w:t>activity_date</w:t>
+      </w:r>
+      <w:proofErr w:type="spellEnd"/>
+      <w:r>
+        <w:t xml:space="preserve"> date, </w:t>
+      </w:r>
+      <w:proofErr w:type="spellStart"/>
+      <w:r>
+        <w:t>employee_id</w:t>
+      </w:r>
+      <w:proofErr w:type="spellEnd"/>
+      <w:r>
+        <w:t xml:space="preserve"> </w:t>
+      </w:r>
+      <w:proofErr w:type="gramStart"/>
+      <w:r>
+        <w:t>varchar(</w:t>
+      </w:r>
+      <w:proofErr w:type="gramEnd"/>
+      <w:r>
+        <w:t xml:space="preserve">12), </w:t>
+      </w:r>
+      <w:proofErr w:type="spellStart"/>
+      <w:r>
+        <w:t>facility_address</w:t>
+      </w:r>
+      <w:proofErr w:type="spellEnd"/>
+      <w:r>
+        <w:t xml:space="preserve"> varchar(120), </w:t>
+      </w:r>
+      <w:proofErr w:type="spellStart"/>
+      <w:r>
+        <w:t>facility_city</w:t>
+      </w:r>
+      <w:proofErr w:type="spellEnd"/>
+      <w:r>
+        <w:t xml:space="preserve"> varchar(60), </w:t>
+      </w:r>
+      <w:proofErr w:type="spellStart"/>
+      <w:r>
+        <w:t>facility_id</w:t>
+      </w:r>
+      <w:proofErr w:type="spellEnd"/>
+      <w:r>
+        <w:t xml:space="preserve"> varchar(12), </w:t>
+      </w:r>
+      <w:proofErr w:type="spellStart"/>
+      <w:r>
+        <w:t>facility_name</w:t>
+      </w:r>
+      <w:proofErr w:type="spellEnd"/>
+      <w:r>
+        <w:t xml:space="preserve"> varchar(12), </w:t>
+      </w:r>
+      <w:proofErr w:type="spellStart"/>
+      <w:r>
+        <w:t>facility_state</w:t>
+      </w:r>
+      <w:proofErr w:type="spellEnd"/>
+      <w:r>
+        <w:t xml:space="preserve"> varchar(2), </w:t>
+      </w:r>
+      <w:proofErr w:type="spellStart"/>
+      <w:r>
+        <w:t>facility_zip</w:t>
+      </w:r>
+      <w:proofErr w:type="spellEnd"/>
+      <w:r>
+        <w:t xml:space="preserve"> varchar(10), grade text, </w:t>
+      </w:r>
+      <w:proofErr w:type="spellStart"/>
+      <w:r>
+        <w:t>owner_id</w:t>
+      </w:r>
+      <w:proofErr w:type="spellEnd"/>
+      <w:r>
+        <w:t xml:space="preserve"> varchar(12), </w:t>
+      </w:r>
+      <w:proofErr w:type="spellStart"/>
+      <w:r>
+        <w:t>owner_name</w:t>
+      </w:r>
+      <w:proofErr w:type="spellEnd"/>
+      <w:r>
+        <w:t xml:space="preserve"> varchar(100), </w:t>
+      </w:r>
+      <w:proofErr w:type="spellStart"/>
+      <w:r>
+        <w:t>pe_description</w:t>
+      </w:r>
+      <w:proofErr w:type="spellEnd"/>
+      <w:r>
+        <w:t xml:space="preserve"> text, </w:t>
+      </w:r>
+      <w:proofErr w:type="spellStart"/>
+      <w:r>
+        <w:t>program_element_pe</w:t>
+      </w:r>
+      <w:proofErr w:type="spellEnd"/>
+      <w:r>
+        <w:t xml:space="preserve"> integer(4), </w:t>
+      </w:r>
+      <w:proofErr w:type="spellStart"/>
+      <w:r>
+        <w:t>program_name</w:t>
+      </w:r>
+      <w:proofErr w:type="spellEnd"/>
+      <w:r>
+        <w:t xml:space="preserve"> varchar(100), </w:t>
+      </w:r>
+      <w:proofErr w:type="spellStart"/>
+      <w:r>
+        <w:t>program_status</w:t>
+      </w:r>
+      <w:proofErr w:type="spellEnd"/>
+      <w:r>
+        <w:t xml:space="preserve"> text, </w:t>
+      </w:r>
+      <w:proofErr w:type="spellStart"/>
+      <w:r>
+        <w:t>record_id</w:t>
+      </w:r>
+      <w:proofErr w:type="spellEnd"/>
+      <w:r>
+        <w:t xml:space="preserve"> varchar(12), score integer(3), </w:t>
+      </w:r>
+      <w:proofErr w:type="spellStart"/>
+      <w:r>
+        <w:t>serial_number</w:t>
+      </w:r>
+      <w:proofErr w:type="spellEnd"/>
+      <w:r>
+        <w:t xml:space="preserve"> varchar(15), </w:t>
+      </w:r>
+      <w:proofErr w:type="spellStart"/>
+      <w:r>
+        <w:t>service_code</w:t>
+      </w:r>
+      <w:proofErr w:type="spellEnd"/>
+      <w:r>
+        <w:t xml:space="preserve"> integer(5)</w:t>
       </w:r>
     </w:p>
     <w:p>
@@ -290,7 +564,47 @@
     </w:p>
     <w:p>
       <w:r>
-        <w:t>points integer(2), serial_number varchar(15), violation_code varchar(5), violation_description text, violation_status text</w:t>
+        <w:t xml:space="preserve">points </w:t>
+      </w:r>
+      <w:proofErr w:type="gramStart"/>
+      <w:r>
+        <w:t>integer(</w:t>
+      </w:r>
+      <w:proofErr w:type="gramEnd"/>
+      <w:r>
+        <w:t xml:space="preserve">2), </w:t>
+      </w:r>
+      <w:proofErr w:type="spellStart"/>
+      <w:r>
+        <w:t>serial_number</w:t>
+      </w:r>
+      <w:proofErr w:type="spellEnd"/>
+      <w:r>
+        <w:t xml:space="preserve"> varchar(15), </w:t>
+      </w:r>
+      <w:proofErr w:type="spellStart"/>
+      <w:r>
+        <w:t>violation_code</w:t>
+      </w:r>
+      <w:proofErr w:type="spellEnd"/>
+      <w:r>
+        <w:t xml:space="preserve"> varchar(5), </w:t>
+      </w:r>
+      <w:proofErr w:type="spellStart"/>
+      <w:r>
+        <w:t>violation_description</w:t>
+      </w:r>
+      <w:proofErr w:type="spellEnd"/>
+      <w:r>
+        <w:t xml:space="preserve"> text, </w:t>
+      </w:r>
+      <w:proofErr w:type="spellStart"/>
+      <w:r>
+        <w:t>violation_status</w:t>
+      </w:r>
+      <w:proofErr w:type="spellEnd"/>
+      <w:r>
+        <w:t xml:space="preserve"> text</w:t>
       </w:r>
     </w:p>
     <w:p>
@@ -300,12 +614,36 @@
     </w:p>
     <w:p>
       <w:r>
-        <w:t>CREATE TABLE previous_violations {</w:t>
+        <w:t xml:space="preserve">CREATE TABLE </w:t>
+      </w:r>
+      <w:proofErr w:type="spellStart"/>
+      <w:r>
+        <w:t>previous_violations</w:t>
+      </w:r>
+      <w:proofErr w:type="spellEnd"/>
+      <w:r>
+        <w:t xml:space="preserve"> {</w:t>
       </w:r>
     </w:p>
     <w:p>
       <w:r>
-        <w:t>name varchar(100), address varchar(120), zipCode varchar(10), city varchar(60)</w:t>
+        <w:t xml:space="preserve">name </w:t>
+      </w:r>
+      <w:proofErr w:type="gramStart"/>
+      <w:r>
+        <w:t>varchar(</w:t>
+      </w:r>
+      <w:proofErr w:type="gramEnd"/>
+      <w:r>
+        <w:t xml:space="preserve">100), address varchar(120), </w:t>
+      </w:r>
+      <w:proofErr w:type="spellStart"/>
+      <w:r>
+        <w:t>zipCode</w:t>
+      </w:r>
+      <w:proofErr w:type="spellEnd"/>
+      <w:r>
+        <w:t xml:space="preserve"> varchar(10), city varchar(60)</w:t>
       </w:r>
     </w:p>
     <w:p>
@@ -332,6 +670,7 @@
     <w:p>
       <w:pPr>
         <w:pStyle w:val="Heading1"/>
+        <w:jc w:val="center"/>
         <w:rPr>
           <w:rStyle w:val="Heading1Char"/>
           <w:b/>
@@ -362,24 +701,201 @@
             <v:path o:extrusionok="f" gradientshapeok="t" o:connecttype="rect"/>
             <o:lock v:ext="edit" aspectratio="t"/>
           </v:shapetype>
-          <v:shape id="_x0000_i1025" type="#_x0000_t75" style="width:468pt;height:378.4pt">
+          <v:shape id="_x0000_i1025" type="#_x0000_t75" style="width:484.9pt;height:530.65pt">
             <v:imagedata r:id="rId13" o:title="2810ICTDatabaseSchema"/>
           </v:shape>
         </w:pict>
       </w:r>
     </w:p>
+    <w:p/>
     <w:p>
       <w:pPr>
+        <w:pStyle w:val="Heading2"/>
+        <w:rPr>
+          <w:rStyle w:val="Emphasis"/>
+        </w:rPr>
+      </w:pPr>
+      <w:r>
+        <w:rPr>
+          <w:rStyle w:val="Emphasis"/>
+        </w:rPr>
+        <w:lastRenderedPageBreak/>
+        <w:t xml:space="preserve">Database </w:t>
+      </w:r>
+      <w:r>
+        <w:rPr>
+          <w:rStyle w:val="Emphasis"/>
+        </w:rPr>
+        <w:t>Images</w:t>
+      </w:r>
+    </w:p>
+    <w:p>
+      <w:pPr>
+        <w:pStyle w:val="Heading1"/>
+        <w:jc w:val="center"/>
         <w:rPr>
           <w:rStyle w:val="Heading1Char"/>
+          <w:b/>
         </w:rPr>
       </w:pPr>
       <w:r>
         <w:rPr>
           <w:rStyle w:val="Heading1Char"/>
-          <w:b w:val="0"/>
+          <w:b/>
         </w:rPr>
-        <w:br w:type="page"/>
+        <w:pict w14:anchorId="0B1C1F26">
+          <v:shape id="_x0000_i1026" type="#_x0000_t75" style="width:467.65pt;height:271.9pt">
+            <v:imagedata r:id="rId14" o:title="picture1"/>
+          </v:shape>
+        </w:pict>
+      </w:r>
+    </w:p>
+    <w:p>
+      <w:pPr>
+        <w:pStyle w:val="Heading2"/>
+        <w:rPr>
+          <w:rStyle w:val="Emphasis"/>
+        </w:rPr>
+      </w:pPr>
+      <w:r>
+        <w:rPr>
+          <w:rStyle w:val="Emphasis"/>
+        </w:rPr>
+        <w:t>Inspections Table</w:t>
+      </w:r>
+    </w:p>
+    <w:p>
+      <w:pPr>
+        <w:jc w:val="center"/>
+      </w:pPr>
+      <w:r>
+        <w:pict w14:anchorId="1F60817D">
+          <v:shape id="_x0000_i1047" type="#_x0000_t75" style="width:467.25pt;height:265.15pt">
+            <v:imagedata r:id="rId15" o:title="picture1"/>
+          </v:shape>
+        </w:pict>
+      </w:r>
+    </w:p>
+    <w:p>
+      <w:pPr>
+        <w:pStyle w:val="Heading1"/>
+        <w:jc w:val="center"/>
+        <w:rPr>
+          <w:rStyle w:val="Heading1Char"/>
+          <w:b/>
+        </w:rPr>
+      </w:pPr>
+      <w:r>
+        <w:rPr>
+          <w:rStyle w:val="Heading1Char"/>
+          <w:b/>
+        </w:rPr>
+        <w:lastRenderedPageBreak/>
+        <w:pict w14:anchorId="7F289750">
+          <v:shape id="_x0000_i1039" type="#_x0000_t75" style="width:467.65pt;height:490.9pt">
+            <v:imagedata r:id="rId16" o:title="picture2"/>
+          </v:shape>
+        </w:pict>
+      </w:r>
+    </w:p>
+    <w:p>
+      <w:pPr>
+        <w:pStyle w:val="Heading2"/>
+        <w:rPr>
+          <w:rStyle w:val="Emphasis"/>
+        </w:rPr>
+      </w:pPr>
+    </w:p>
+    <w:p>
+      <w:pPr>
+        <w:pStyle w:val="Heading2"/>
+        <w:rPr>
+          <w:rStyle w:val="Emphasis"/>
+        </w:rPr>
+      </w:pPr>
+    </w:p>
+    <w:p>
+      <w:pPr>
+        <w:pStyle w:val="Heading2"/>
+        <w:rPr>
+          <w:rStyle w:val="Emphasis"/>
+        </w:rPr>
+      </w:pPr>
+    </w:p>
+    <w:p>
+      <w:pPr>
+        <w:pStyle w:val="Heading2"/>
+        <w:rPr>
+          <w:rStyle w:val="Emphasis"/>
+        </w:rPr>
+      </w:pPr>
+    </w:p>
+    <w:p>
+      <w:pPr>
+        <w:pStyle w:val="Heading2"/>
+        <w:rPr>
+          <w:rStyle w:val="Emphasis"/>
+        </w:rPr>
+      </w:pPr>
+      <w:r>
+        <w:rPr>
+          <w:rStyle w:val="Emphasis"/>
+        </w:rPr>
+        <w:lastRenderedPageBreak/>
+        <w:t>Violations Table</w:t>
+      </w:r>
+    </w:p>
+    <w:p>
+      <w:pPr>
+        <w:jc w:val="center"/>
+      </w:pPr>
+      <w:r>
+        <w:pict w14:anchorId="35163B57">
+          <v:shape id="_x0000_i1049" type="#_x0000_t75" style="width:426.4pt;height:594.75pt">
+            <v:imagedata r:id="rId17" o:title="picture1"/>
+          </v:shape>
+        </w:pict>
+      </w:r>
+    </w:p>
+    <w:p>
+      <w:pPr>
+        <w:pStyle w:val="Heading2"/>
+        <w:rPr>
+          <w:rStyle w:val="Emphasis"/>
+        </w:rPr>
+      </w:pPr>
+      <w:proofErr w:type="spellStart"/>
+      <w:r>
+        <w:rPr>
+          <w:rStyle w:val="Emphasis"/>
+        </w:rPr>
+        <w:lastRenderedPageBreak/>
+        <w:t>Previous_</w:t>
+      </w:r>
+      <w:r>
+        <w:rPr>
+          <w:rStyle w:val="Emphasis"/>
+        </w:rPr>
+        <w:t>Violations</w:t>
+      </w:r>
+      <w:proofErr w:type="spellEnd"/>
+      <w:r>
+        <w:rPr>
+          <w:rStyle w:val="Emphasis"/>
+        </w:rPr>
+        <w:t xml:space="preserve"> Table</w:t>
+      </w:r>
+    </w:p>
+    <w:p>
+      <w:pPr>
+        <w:jc w:val="center"/>
+      </w:pPr>
+      <w:r>
+        <w:pict w14:anchorId="017AD6C4">
+          <v:shape id="_x0000_i1050" type="#_x0000_t75" style="width:348pt;height:595.15pt">
+            <v:imagedata r:id="rId18" o:title="picture1"/>
+          </v:shape>
+        </w:pict>
       </w:r>
     </w:p>
     <w:p>
@@ -392,17 +908,88 @@
           <w:b/>
         </w:rPr>
         <w:lastRenderedPageBreak/>
-        <w:t>Violation counts</w:t>
-      </w:r>
+        <w:t>Querying the database</w:t>
+      </w:r>
+      <w:bookmarkStart w:id="0" w:name="_GoBack"/>
+      <w:bookmarkEnd w:id="0"/>
     </w:p>
     <w:p>
-      <w:r>
-        <w:t>The excel workbook ViolationTypes shows the number of each type of violations based on the violation code. This data was taken from the database ‘database.db’ by querying the above requirement. The data was then displayed in excel to help with the readability when conducting an analysis of the information.</w:t>
+      <w:pPr>
+        <w:pStyle w:val="Heading1"/>
+        <w:jc w:val="center"/>
+        <w:rPr>
+          <w:rStyle w:val="Heading1Char"/>
+          <w:b/>
+        </w:rPr>
+      </w:pPr>
+      <w:r>
+        <w:rPr>
+          <w:rStyle w:val="Heading1Char"/>
+          <w:b/>
+        </w:rPr>
+        <w:pict w14:anchorId="00375614">
+          <v:shape id="_x0000_i1051" type="#_x0000_t75" style="width:196.9pt;height:302.25pt">
+            <v:imagedata r:id="rId19" o:title="picture1"/>
+          </v:shape>
+        </w:pict>
       </w:r>
     </w:p>
     <w:p>
-      <w:r>
-        <w:t>The total count of the number of violations was a staggering 906,014. Two code violations had a high amount of violations compared to the other codes. This included code F033 with 100,083 violations and F044 with 102,012 violations. Code violation F033 is a nonfood-contact surfaces, clean and in good repair while F044 is floors, walls and ceilings properly built, maintained in good repair and clean. From analysing the data it can be seen that no code violations have zero violations however fifteen codes have only one violation.</w:t>
+      <w:pPr>
+        <w:pStyle w:val="Heading1"/>
+      </w:pPr>
+      <w:r>
+        <w:rPr>
+          <w:rStyle w:val="Heading1Char"/>
+          <w:b/>
+        </w:rPr>
+        <w:t>Violation counts</w:t>
+      </w:r>
+    </w:p>
+    <w:p>
+      <w:r>
+        <w:t xml:space="preserve">The excel workbook </w:t>
+      </w:r>
+      <w:proofErr w:type="spellStart"/>
+      <w:r>
+        <w:t>ViolationTypes</w:t>
+      </w:r>
+      <w:proofErr w:type="spellEnd"/>
+      <w:r>
+        <w:t xml:space="preserve"> shows the number of each type of violations based on the violation code. This data was taken from the database ‘</w:t>
+      </w:r>
+      <w:proofErr w:type="spellStart"/>
+      <w:r>
+        <w:t>database.db</w:t>
+      </w:r>
+      <w:proofErr w:type="spellEnd"/>
+      <w:r>
+        <w:t>’ by querying the above requirement. The data was then displayed in excel to help with the readability when conducting an analysis of the information.</w:t>
+      </w:r>
+    </w:p>
+    <w:p>
+      <w:r>
+        <w:t xml:space="preserve">The total count of the number of violations was a staggering 906,014. Two code violations had a high amount of violations compared to the other codes. This included code F033 with 100,083 violations and F044 with 102,012 violations. Code violation F033 is a nonfood-contact surfaces, clean and in good repair while F044 is floors, walls and ceilings properly </w:t>
+      </w:r>
+      <w:r>
+        <w:lastRenderedPageBreak/>
+        <w:t xml:space="preserve">built, maintained in good repair and clean. From </w:t>
+      </w:r>
+      <w:proofErr w:type="spellStart"/>
+      <w:r>
+        <w:t>analysing</w:t>
+      </w:r>
+      <w:proofErr w:type="spellEnd"/>
+      <w:r>
+        <w:t xml:space="preserve"> the </w:t>
+      </w:r>
+      <w:proofErr w:type="gramStart"/>
+      <w:r>
+        <w:t>data</w:t>
+      </w:r>
+      <w:proofErr w:type="gramEnd"/>
+      <w:r>
+        <w:t xml:space="preserve"> it can be seen that no code violations have zero violations however fifteen codes have only one violation.</w:t>
       </w:r>
     </w:p>
     <w:tbl>
@@ -1565,7 +2152,25 @@
                 <w:color w:val="000000"/>
                 <w:lang w:val="en-AU" w:eastAsia="en-AU"/>
               </w:rPr>
-              <w:t># 12. Returned and reservice food</w:t>
+              <w:t xml:space="preserve"># 12. Returned and </w:t>
+            </w:r>
+            <w:proofErr w:type="spellStart"/>
+            <w:r>
+              <w:rPr>
+                <w:rFonts w:ascii="Calibri" w:eastAsia="Times New Roman" w:hAnsi="Calibri" w:cs="Calibri"/>
+                <w:color w:val="000000"/>
+                <w:lang w:val="en-AU" w:eastAsia="en-AU"/>
+              </w:rPr>
+              <w:t>reservice</w:t>
+            </w:r>
+            <w:proofErr w:type="spellEnd"/>
+            <w:r>
+              <w:rPr>
+                <w:rFonts w:ascii="Calibri" w:eastAsia="Times New Roman" w:hAnsi="Calibri" w:cs="Calibri"/>
+                <w:color w:val="000000"/>
+                <w:lang w:val="en-AU" w:eastAsia="en-AU"/>
+              </w:rPr>
+              <w:t xml:space="preserve"> food</w:t>
             </w:r>
           </w:p>
         </w:tc>
@@ -2211,7 +2816,6 @@
                 <w:color w:val="000000"/>
                 <w:lang w:val="en-AU" w:eastAsia="en-AU"/>
               </w:rPr>
-              <w:lastRenderedPageBreak/>
               <w:t>F020</w:t>
             </w:r>
           </w:p>
@@ -3246,7 +3850,25 @@
                 <w:color w:val="000000"/>
                 <w:lang w:val="en-AU" w:eastAsia="en-AU"/>
               </w:rPr>
-              <w:t># 32. Food properly labeled &amp; honestly presented</w:t>
+              <w:t xml:space="preserve"># 32. Food properly </w:t>
+            </w:r>
+            <w:proofErr w:type="spellStart"/>
+            <w:r>
+              <w:rPr>
+                <w:rFonts w:ascii="Calibri" w:eastAsia="Times New Roman" w:hAnsi="Calibri" w:cs="Calibri"/>
+                <w:color w:val="000000"/>
+                <w:lang w:val="en-AU" w:eastAsia="en-AU"/>
+              </w:rPr>
+              <w:t>labeled</w:t>
+            </w:r>
+            <w:proofErr w:type="spellEnd"/>
+            <w:r>
+              <w:rPr>
+                <w:rFonts w:ascii="Calibri" w:eastAsia="Times New Roman" w:hAnsi="Calibri" w:cs="Calibri"/>
+                <w:color w:val="000000"/>
+                <w:lang w:val="en-AU" w:eastAsia="en-AU"/>
+              </w:rPr>
+              <w:t xml:space="preserve"> &amp; honestly presented</w:t>
             </w:r>
           </w:p>
         </w:tc>
@@ -3330,7 +3952,25 @@
                 <w:color w:val="000000"/>
                 <w:lang w:val="en-AU" w:eastAsia="en-AU"/>
               </w:rPr>
-              <w:t># 33. Nonfood-contact surfaces clean and in good repair</w:t>
+              <w:t xml:space="preserve"># 33. </w:t>
+            </w:r>
+            <w:proofErr w:type="spellStart"/>
+            <w:r>
+              <w:rPr>
+                <w:rFonts w:ascii="Calibri" w:eastAsia="Times New Roman" w:hAnsi="Calibri" w:cs="Calibri"/>
+                <w:color w:val="000000"/>
+                <w:lang w:val="en-AU" w:eastAsia="en-AU"/>
+              </w:rPr>
+              <w:t>Nonfood</w:t>
+            </w:r>
+            <w:proofErr w:type="spellEnd"/>
+            <w:r>
+              <w:rPr>
+                <w:rFonts w:ascii="Calibri" w:eastAsia="Times New Roman" w:hAnsi="Calibri" w:cs="Calibri"/>
+                <w:color w:val="000000"/>
+                <w:lang w:val="en-AU" w:eastAsia="en-AU"/>
+              </w:rPr>
+              <w:t>-contact surfaces clean and in good repair</w:t>
             </w:r>
           </w:p>
         </w:tc>
@@ -3414,7 +4054,25 @@
                 <w:color w:val="000000"/>
                 <w:lang w:val="en-AU" w:eastAsia="en-AU"/>
               </w:rPr>
-              <w:t># 34. Warewashing facilities: Adequate, maintained, properly use, test strips available</w:t>
+              <w:t xml:space="preserve"># 34. </w:t>
+            </w:r>
+            <w:proofErr w:type="spellStart"/>
+            <w:r>
+              <w:rPr>
+                <w:rFonts w:ascii="Calibri" w:eastAsia="Times New Roman" w:hAnsi="Calibri" w:cs="Calibri"/>
+                <w:color w:val="000000"/>
+                <w:lang w:val="en-AU" w:eastAsia="en-AU"/>
+              </w:rPr>
+              <w:t>Warewashing</w:t>
+            </w:r>
+            <w:proofErr w:type="spellEnd"/>
+            <w:r>
+              <w:rPr>
+                <w:rFonts w:ascii="Calibri" w:eastAsia="Times New Roman" w:hAnsi="Calibri" w:cs="Calibri"/>
+                <w:color w:val="000000"/>
+                <w:lang w:val="en-AU" w:eastAsia="en-AU"/>
+              </w:rPr>
+              <w:t xml:space="preserve"> facilities: Adequate, maintained, properly use, test strips available</w:t>
             </w:r>
           </w:p>
         </w:tc>
@@ -3640,6 +4298,7 @@
                 <w:color w:val="000000"/>
                 <w:lang w:val="en-AU" w:eastAsia="en-AU"/>
               </w:rPr>
+              <w:lastRenderedPageBreak/>
               <w:t>F037</w:t>
             </w:r>
           </w:p>
@@ -5656,7 +6315,6 @@
                 <w:color w:val="000000"/>
                 <w:lang w:val="en-AU" w:eastAsia="en-AU"/>
               </w:rPr>
-              <w:lastRenderedPageBreak/>
               <w:t>SF15</w:t>
             </w:r>
           </w:p>
@@ -5935,8 +6593,18 @@
                 <w:color w:val="000000"/>
                 <w:lang w:val="en-AU" w:eastAsia="en-AU"/>
               </w:rPr>
-              <w:t>Food in good condition, safe and unadultered</w:t>
-            </w:r>
+              <w:t xml:space="preserve">Food in good condition, safe and </w:t>
+            </w:r>
+            <w:proofErr w:type="spellStart"/>
+            <w:r>
+              <w:rPr>
+                <w:rFonts w:ascii="Calibri" w:eastAsia="Times New Roman" w:hAnsi="Calibri" w:cs="Calibri"/>
+                <w:color w:val="000000"/>
+                <w:lang w:val="en-AU" w:eastAsia="en-AU"/>
+              </w:rPr>
+              <w:t>unadultered</w:t>
+            </w:r>
+            <w:proofErr w:type="spellEnd"/>
           </w:p>
         </w:tc>
         <w:tc>
@@ -7253,6 +7921,7 @@
                 <w:color w:val="000000"/>
                 <w:lang w:val="en-AU" w:eastAsia="en-AU"/>
               </w:rPr>
+              <w:lastRenderedPageBreak/>
               <w:t>W022</w:t>
             </w:r>
           </w:p>
@@ -9211,8 +9880,18 @@
                 <w:color w:val="000000"/>
                 <w:lang w:val="en-AU" w:eastAsia="en-AU"/>
               </w:rPr>
-              <w:t>No unapproved sleeping accomodations</w:t>
-            </w:r>
+              <w:t xml:space="preserve">No unapproved sleeping </w:t>
+            </w:r>
+            <w:proofErr w:type="spellStart"/>
+            <w:r>
+              <w:rPr>
+                <w:rFonts w:ascii="Calibri" w:eastAsia="Times New Roman" w:hAnsi="Calibri" w:cs="Calibri"/>
+                <w:color w:val="000000"/>
+                <w:lang w:val="en-AU" w:eastAsia="en-AU"/>
+              </w:rPr>
+              <w:t>accomodations</w:t>
+            </w:r>
+            <w:proofErr w:type="spellEnd"/>
           </w:p>
         </w:tc>
         <w:tc>
@@ -9269,7 +9948,6 @@
                 <w:color w:val="000000"/>
                 <w:lang w:val="en-AU" w:eastAsia="en-AU"/>
               </w:rPr>
-              <w:lastRenderedPageBreak/>
               <w:t>W046</w:t>
             </w:r>
           </w:p>
@@ -9632,8 +10310,18 @@
                 <w:color w:val="000000"/>
                 <w:lang w:val="en-AU" w:eastAsia="en-AU"/>
               </w:rPr>
-              <w:t>Food properly labeled</w:t>
-            </w:r>
+              <w:t xml:space="preserve">Food properly </w:t>
+            </w:r>
+            <w:proofErr w:type="spellStart"/>
+            <w:r>
+              <w:rPr>
+                <w:rFonts w:ascii="Calibri" w:eastAsia="Times New Roman" w:hAnsi="Calibri" w:cs="Calibri"/>
+                <w:color w:val="000000"/>
+                <w:lang w:val="en-AU" w:eastAsia="en-AU"/>
+              </w:rPr>
+              <w:t>labeled</w:t>
+            </w:r>
+            <w:proofErr w:type="spellEnd"/>
           </w:p>
         </w:tc>
         <w:tc>
@@ -10052,8 +10740,18 @@
                 <w:color w:val="000000"/>
                 <w:lang w:val="en-AU" w:eastAsia="en-AU"/>
               </w:rPr>
-              <w:t># 15. Tobacco / Eating / Drinking / Habits / Behaviors</w:t>
-            </w:r>
+              <w:t xml:space="preserve"># 15. Tobacco / Eating / Drinking / Habits / </w:t>
+            </w:r>
+            <w:proofErr w:type="spellStart"/>
+            <w:r>
+              <w:rPr>
+                <w:rFonts w:ascii="Calibri" w:eastAsia="Times New Roman" w:hAnsi="Calibri" w:cs="Calibri"/>
+                <w:color w:val="000000"/>
+                <w:lang w:val="en-AU" w:eastAsia="en-AU"/>
+              </w:rPr>
+              <w:t>Behaviors</w:t>
+            </w:r>
+            <w:proofErr w:type="spellEnd"/>
           </w:p>
         </w:tc>
         <w:tc>
@@ -10370,7 +11068,15 @@
     </w:p>
     <w:p>
       <w:r>
-        <w:t>Based on Task 4 of your assignment, describe the results of your analysis (in addition to the graph – you may need to screenshot or otherwise export from your iPython console). Make any comments about the data you see fit.</w:t>
+        <w:t xml:space="preserve">Based on Task 4 of your assignment, describe the results of your analysis (in addition to the graph – you may need to screenshot or otherwise export from your </w:t>
+      </w:r>
+      <w:proofErr w:type="spellStart"/>
+      <w:r>
+        <w:t>iPython</w:t>
+      </w:r>
+      <w:proofErr w:type="spellEnd"/>
+      <w:r>
+        <w:t xml:space="preserve"> console). Make any comments about the data you see fit.</w:t>
       </w:r>
     </w:p>
     <w:p>
@@ -10410,7 +11116,31 @@
     </w:p>
     <w:p>
       <w:r>
-        <w:t>Throughout the Data Analysis and Visualisation project Github was used as the configuration management and version control. All my files were updated through Github whenever I made major or minor changes. These changes were labelled with a brief description so all updates were logged with what changed or was created. The main reasoning for this was to make sure if any unexpected issues arise within certain versions then it will be easy to look back at previous versions and investigate it.</w:t>
+        <w:t xml:space="preserve">Throughout the Data Analysis and </w:t>
+      </w:r>
+      <w:proofErr w:type="spellStart"/>
+      <w:r>
+        <w:t>Visualisation</w:t>
+      </w:r>
+      <w:proofErr w:type="spellEnd"/>
+      <w:r>
+        <w:t xml:space="preserve"> project </w:t>
+      </w:r>
+      <w:proofErr w:type="spellStart"/>
+      <w:r>
+        <w:t>Github</w:t>
+      </w:r>
+      <w:proofErr w:type="spellEnd"/>
+      <w:r>
+        <w:t xml:space="preserve"> was used as the configuration management and version control. All my files were updated through </w:t>
+      </w:r>
+      <w:proofErr w:type="spellStart"/>
+      <w:r>
+        <w:t>Github</w:t>
+      </w:r>
+      <w:proofErr w:type="spellEnd"/>
+      <w:r>
+        <w:t xml:space="preserve"> whenever I made major or minor changes. These changes were labelled with a brief description so all updates were logged with what changed or was created. The main reasoning for this was to make sure if any unexpected issues arise within certain versions then it will be easy to look back at previous versions and investigate it.</w:t>
       </w:r>
     </w:p>
     <w:p>
@@ -10421,15 +11151,22 @@
           <w:b/>
         </w:rPr>
       </w:pPr>
+      <w:proofErr w:type="spellStart"/>
       <w:r>
         <w:rPr>
           <w:rStyle w:val="Heading1Char"/>
           <w:b/>
         </w:rPr>
-        <w:t>Github Log</w:t>
-      </w:r>
-      <w:bookmarkStart w:id="0" w:name="_GoBack"/>
-      <w:bookmarkEnd w:id="0"/>
+        <w:t>Github</w:t>
+      </w:r>
+      <w:proofErr w:type="spellEnd"/>
+      <w:r>
+        <w:rPr>
+          <w:rStyle w:val="Heading1Char"/>
+          <w:b/>
+        </w:rPr>
+        <w:t xml:space="preserve"> Log</w:t>
+      </w:r>
     </w:p>
     <w:p>
       <w:pPr>
@@ -10437,8 +11174,8 @@
       </w:pPr>
     </w:p>
     <w:sectPr>
-      <w:footerReference w:type="default" r:id="rId14"/>
-      <w:footerReference w:type="first" r:id="rId15"/>
+      <w:footerReference w:type="default" r:id="rId20"/>
+      <w:footerReference w:type="first" r:id="rId21"/>
       <w:pgSz w:w="12240" w:h="15840"/>
       <w:pgMar w:top="1440" w:right="1440" w:bottom="1440" w:left="1440" w:header="720" w:footer="720" w:gutter="0"/>
       <w:pgNumType w:start="1"/>
@@ -10673,7 +11410,7 @@
             <w:rPr>
               <w:noProof/>
             </w:rPr>
-            <w:t>10</w:t>
+            <w:t>9</w:t>
           </w:r>
           <w:r>
             <w:fldChar w:fldCharType="end"/>
@@ -10686,7 +11423,7 @@
               <w:rPr>
                 <w:noProof/>
               </w:rPr>
-              <w:t>10</w:t>
+              <w:t>15</w:t>
             </w:r>
           </w:fldSimple>
         </w:p>

</xml_diff>